<commit_message>
Implement photo filtering functionality in render_a3.py and update render_memoria.py
- Added a new boolean flag `INCLUDE_WITHOUT_PHOTOS` to control the inclusion of elements without photos in the output.
- Introduced a helper function `has_photo` to check for valid photos in the provided objects.
- Updated multiple processing functions (e.g., `process_edificios`, `process_envolventes`, etc.) to skip elements without photos when filtering is enabled.
- Enhanced command-line interface to accept `--exclude-without-photos` argument for user control over photo inclusion.
- Refactored `render_memoria.py` to improve logging and template handling, ensuring correct template paths and better error handling.
- Removed an unused copy of the template document `Plantilla_Anexo_3 -copia.docx` and made minor adjustments to `Plantilla_Anexo_3.docx` for consistency.
</commit_message>
<xml_diff>
--- a/word/anexos/Plantilla_Anexo_2.docx
+++ b/word/anexos/Plantilla_Anexo_2.docx
@@ -1,6 +1,6 @@
 
 <file path=word/document.xml><?xml version="1.0" encoding="utf-8"?>
-<w:document xmlns:wpc="http://schemas.microsoft.com/office/word/2010/wordprocessingCanvas" xmlns:cx="http://schemas.microsoft.com/office/drawing/2014/chartex" xmlns:cx1="http://schemas.microsoft.com/office/drawing/2015/9/8/chartex" xmlns:cx2="http://schemas.microsoft.com/office/drawing/2015/10/21/chartex" xmlns:cx3="http://schemas.microsoft.com/office/drawing/2016/5/9/chartex" xmlns:cx4="http://schemas.microsoft.com/office/drawing/2016/5/10/chartex" xmlns:cx5="http://schemas.microsoft.com/office/drawing/2016/5/11/chartex" xmlns:cx6="http://schemas.microsoft.com/office/drawing/2016/5/12/chartex" xmlns:cx7="http://schemas.microsoft.com/office/drawing/2016/5/13/chartex" xmlns:cx8="http://schemas.microsoft.com/office/drawing/2016/5/14/chartex" xmlns:mc="http://schemas.openxmlformats.org/markup-compatibility/2006" xmlns:aink="http://schemas.microsoft.com/office/drawing/2016/ink" xmlns:am3d="http://schemas.microsoft.com/office/drawing/2017/model3d" xmlns:o="urn:schemas-microsoft-com:office:office" xmlns:oel="http://schemas.microsoft.com/office/2019/extlst" xmlns:r="http://schemas.openxmlformats.org/officeDocument/2006/relationships" xmlns:m="http://schemas.openxmlformats.org/officeDocument/2006/math" xmlns:v="urn:schemas-microsoft-com:vml" xmlns:wp14="http://schemas.microsoft.com/office/word/2010/wordprocessingDrawing" xmlns:wp="http://schemas.openxmlformats.org/drawingml/2006/wordprocessingDrawing" xmlns:w10="urn:schemas-microsoft-com:office:word" xmlns:w="http://schemas.openxmlformats.org/wordprocessingml/2006/main" xmlns:w14="http://schemas.microsoft.com/office/word/2010/wordml" xmlns:w15="http://schemas.microsoft.com/office/word/2012/wordml" xmlns:w16cex="http://schemas.microsoft.com/office/word/2018/wordml/cex" xmlns:w16cid="http://schemas.microsoft.com/office/word/2016/wordml/cid" xmlns:w16="http://schemas.microsoft.com/office/word/2018/wordml" xmlns:w16du="http://schemas.microsoft.com/office/word/2023/wordml/word16du" xmlns:w16sdtdh="http://schemas.microsoft.com/office/word/2020/wordml/sdtdatahash" xmlns:w16sdtfl="http://schemas.microsoft.com/office/word/2024/wordml/sdtformatlock" xmlns:w16se="http://schemas.microsoft.com/office/word/2015/wordml/symex" xmlns:wpg="http://schemas.microsoft.com/office/word/2010/wordprocessingGroup" xmlns:wpi="http://schemas.microsoft.com/office/word/2010/wordprocessingInk" xmlns:wne="http://schemas.microsoft.com/office/word/2006/wordml" xmlns:wps="http://schemas.microsoft.com/office/word/2010/wordprocessingShape" mc:Ignorable="w14 w15 w16se w16cid w16 w16cex w16sdtdh w16sdtfl w16du wp14">
+<w:document xmlns:wpc="http://schemas.microsoft.com/office/word/2010/wordprocessingCanvas" xmlns:cx="http://schemas.microsoft.com/office/drawing/2014/chartex" xmlns:cx1="http://schemas.microsoft.com/office/drawing/2015/9/8/chartex" xmlns:cx2="http://schemas.microsoft.com/office/drawing/2015/10/21/chartex" xmlns:cx3="http://schemas.microsoft.com/office/drawing/2016/5/9/chartex" xmlns:cx4="http://schemas.microsoft.com/office/drawing/2016/5/10/chartex" xmlns:cx5="http://schemas.microsoft.com/office/drawing/2016/5/11/chartex" xmlns:cx6="http://schemas.microsoft.com/office/drawing/2016/5/12/chartex" xmlns:cx7="http://schemas.microsoft.com/office/drawing/2016/5/13/chartex" xmlns:cx8="http://schemas.microsoft.com/office/drawing/2016/5/14/chartex" xmlns:mc="http://schemas.openxmlformats.org/markup-compatibility/2006" xmlns:aink="http://schemas.microsoft.com/office/drawing/2016/ink" xmlns:am3d="http://schemas.microsoft.com/office/drawing/2017/model3d" xmlns:o="urn:schemas-microsoft-com:office:office" xmlns:r="http://schemas.openxmlformats.org/officeDocument/2006/relationships" xmlns:m="http://schemas.openxmlformats.org/officeDocument/2006/math" xmlns:v="urn:schemas-microsoft-com:vml" xmlns:wp14="http://schemas.microsoft.com/office/word/2010/wordprocessingDrawing" xmlns:wp="http://schemas.openxmlformats.org/drawingml/2006/wordprocessingDrawing" xmlns:w10="urn:schemas-microsoft-com:office:word" xmlns:w="http://schemas.openxmlformats.org/wordprocessingml/2006/main" xmlns:w14="http://schemas.microsoft.com/office/word/2010/wordml" xmlns:w15="http://schemas.microsoft.com/office/word/2012/wordml" xmlns:w16cex="http://schemas.microsoft.com/office/word/2018/wordml/cex" xmlns:w16cid="http://schemas.microsoft.com/office/word/2016/wordml/cid" xmlns:w16="http://schemas.microsoft.com/office/word/2018/wordml" xmlns:w16sdtdh="http://schemas.microsoft.com/office/word/2020/wordml/sdtdatahash" xmlns:w16se="http://schemas.microsoft.com/office/word/2015/wordml/symex" xmlns:wpg="http://schemas.microsoft.com/office/word/2010/wordprocessingGroup" xmlns:wpi="http://schemas.microsoft.com/office/word/2010/wordprocessingInk" xmlns:wne="http://schemas.microsoft.com/office/word/2006/wordml" xmlns:wps="http://schemas.microsoft.com/office/word/2010/wordprocessingShape" mc:Ignorable="w14 w15 w16se w16cid w16 w16cex w16sdtdh wp14">
   <w:body>
     <w:p>
       <w:pPr>
@@ -139,7 +139,31 @@
           <w:szCs w:val="20"/>
           <w:lang w:val="es-ES_tradnl"/>
         </w:rPr>
-        <w:t xml:space="preserve">ANEJO Nº </w:t>
+        <w:t xml:space="preserve">ANEJO </w:t>
+      </w:r>
+      <w:proofErr w:type="spellStart"/>
+      <w:r>
+        <w:rPr>
+          <w:rFonts w:ascii="Bahnschrift SemiBold" w:eastAsia="Times New Roman" w:hAnsi="Bahnschrift SemiBold" w:cs="Bahnschrift Light"/>
+          <w:bCs/>
+          <w:color w:val="3361E9"/>
+          <w:sz w:val="48"/>
+          <w:szCs w:val="20"/>
+          <w:lang w:val="es-ES_tradnl"/>
+        </w:rPr>
+        <w:t>Nº</w:t>
+      </w:r>
+      <w:proofErr w:type="spellEnd"/>
+      <w:r>
+        <w:rPr>
+          <w:rFonts w:ascii="Bahnschrift SemiBold" w:eastAsia="Times New Roman" w:hAnsi="Bahnschrift SemiBold" w:cs="Bahnschrift Light"/>
+          <w:bCs/>
+          <w:color w:val="3361E9"/>
+          <w:sz w:val="48"/>
+          <w:szCs w:val="20"/>
+          <w:lang w:val="es-ES_tradnl"/>
+        </w:rPr>
+        <w:t xml:space="preserve"> </w:t>
       </w:r>
       <w:r>
         <w:rPr>
@@ -321,7 +345,23 @@
           <w:rFonts w:ascii="Bahnschrift Light" w:eastAsia="Arial" w:hAnsi="Bahnschrift Light" w:cs="Arial"/>
           <w:szCs w:val="20"/>
         </w:rPr>
-        <w:t>{{anio}}</w:t>
+        <w:t>{{</w:t>
+      </w:r>
+      <w:proofErr w:type="spellStart"/>
+      <w:r>
+        <w:rPr>
+          <w:rFonts w:ascii="Bahnschrift Light" w:eastAsia="Arial" w:hAnsi="Bahnschrift Light" w:cs="Arial"/>
+          <w:szCs w:val="20"/>
+        </w:rPr>
+        <w:t>anio</w:t>
+      </w:r>
+      <w:proofErr w:type="spellEnd"/>
+      <w:r>
+        <w:rPr>
+          <w:rFonts w:ascii="Bahnschrift Light" w:eastAsia="Arial" w:hAnsi="Bahnschrift Light" w:cs="Arial"/>
+          <w:szCs w:val="20"/>
+        </w:rPr>
+        <w:t>}}</w:t>
       </w:r>
     </w:p>
     <w:p>
@@ -461,7 +501,39 @@
           <w:rFonts w:ascii="Bahnschrift Light" w:hAnsi="Bahnschrift Light"/>
           <w:szCs w:val="20"/>
         </w:rPr>
-        <w:t>Colegiado Nº 1.331 COGITI AB</w:t>
+        <w:t xml:space="preserve">Colegiado </w:t>
+      </w:r>
+      <w:proofErr w:type="spellStart"/>
+      <w:r>
+        <w:rPr>
+          <w:rFonts w:ascii="Bahnschrift Light" w:hAnsi="Bahnschrift Light"/>
+          <w:szCs w:val="20"/>
+        </w:rPr>
+        <w:t>Nº</w:t>
+      </w:r>
+      <w:proofErr w:type="spellEnd"/>
+      <w:r>
+        <w:rPr>
+          <w:rFonts w:ascii="Bahnschrift Light" w:hAnsi="Bahnschrift Light"/>
+          <w:szCs w:val="20"/>
+        </w:rPr>
+        <w:t xml:space="preserve"> 1.331 </w:t>
+      </w:r>
+      <w:proofErr w:type="spellStart"/>
+      <w:r>
+        <w:rPr>
+          <w:rFonts w:ascii="Bahnschrift Light" w:hAnsi="Bahnschrift Light"/>
+          <w:szCs w:val="20"/>
+        </w:rPr>
+        <w:t>COGITI</w:t>
+      </w:r>
+      <w:proofErr w:type="spellEnd"/>
+      <w:r>
+        <w:rPr>
+          <w:rFonts w:ascii="Bahnschrift Light" w:hAnsi="Bahnschrift Light"/>
+          <w:szCs w:val="20"/>
+        </w:rPr>
+        <w:t xml:space="preserve"> AB</w:t>
       </w:r>
       <w:bookmarkEnd w:id="1"/>
     </w:p>
@@ -719,10 +791,12 @@
     <w:p>
       <w:pPr>
         <w:sectPr>
-          <w:headerReference w:type="default" r:id="rId11"/>
-          <w:footerReference w:type="default" r:id="rId12"/>
-          <w:headerReference w:type="first" r:id="rId13"/>
-          <w:footerReference w:type="first" r:id="rId14"/>
+          <w:headerReference w:type="even" r:id="rId11"/>
+          <w:headerReference w:type="default" r:id="rId12"/>
+          <w:footerReference w:type="even" r:id="rId13"/>
+          <w:footerReference w:type="default" r:id="rId14"/>
+          <w:headerReference w:type="first" r:id="rId15"/>
+          <w:footerReference w:type="first" r:id="rId16"/>
           <w:pgSz w:w="11906" w:h="16838"/>
           <w:pgMar w:top="1701" w:right="991" w:bottom="1276" w:left="1418" w:header="227" w:footer="227" w:gutter="0"/>
           <w:cols w:space="708"/>
@@ -748,7 +822,23 @@
     </w:p>
     <w:p>
       <w:r>
-        <w:t>{% for suministro in tipo_de_suministro %}</w:t>
+        <w:t xml:space="preserve">{% </w:t>
+      </w:r>
+      <w:proofErr w:type="spellStart"/>
+      <w:r>
+        <w:t>for</w:t>
+      </w:r>
+      <w:proofErr w:type="spellEnd"/>
+      <w:r>
+        <w:t xml:space="preserve"> suministro in </w:t>
+      </w:r>
+      <w:proofErr w:type="spellStart"/>
+      <w:r>
+        <w:t>tipo_de_suministro</w:t>
+      </w:r>
+      <w:proofErr w:type="spellEnd"/>
+      <w:r>
+        <w:t xml:space="preserve"> %}</w:t>
       </w:r>
     </w:p>
     <w:p>
@@ -1156,6 +1246,7 @@
                 <w:lang w:eastAsia="es-ES"/>
               </w:rPr>
             </w:pPr>
+            <w:proofErr w:type="spellStart"/>
             <w:r>
               <w:rPr>
                 <w:rFonts w:ascii="Bahnschrift Light" w:eastAsia="Times New Roman" w:hAnsi="Bahnschrift Light" w:cs="Times New Roman"/>
@@ -1166,7 +1257,20 @@
                 <w:szCs w:val="18"/>
                 <w:lang w:eastAsia="es-ES"/>
               </w:rPr>
-              <w:t>Nº DÍAS</w:t>
+              <w:t>Nº</w:t>
+            </w:r>
+            <w:proofErr w:type="spellEnd"/>
+            <w:r>
+              <w:rPr>
+                <w:rFonts w:ascii="Bahnschrift Light" w:eastAsia="Times New Roman" w:hAnsi="Bahnschrift Light" w:cs="Times New Roman"/>
+                <w:b/>
+                <w:bCs/>
+                <w:color w:val="FFFFFF" w:themeColor="background1"/>
+                <w:sz w:val="18"/>
+                <w:szCs w:val="18"/>
+                <w:lang w:eastAsia="es-ES"/>
+              </w:rPr>
+              <w:t xml:space="preserve"> DÍAS</w:t>
             </w:r>
           </w:p>
         </w:tc>
@@ -1542,7 +1646,7 @@
                 <w:color w:val="000000"/>
                 <w:sz w:val="18"/>
                 <w:szCs w:val="18"/>
-                <w:lang w:eastAsia="es-ES"/>
+                <w:lang w:val="en-US" w:eastAsia="es-ES"/>
               </w:rPr>
             </w:pPr>
             <w:r>
@@ -1551,7 +1655,7 @@
                 <w:color w:val="000000"/>
                 <w:sz w:val="16"/>
                 <w:szCs w:val="16"/>
-                <w:lang w:eastAsia="es-ES"/>
+                <w:lang w:val="en-US" w:eastAsia="es-ES"/>
               </w:rPr>
               <w:t>{%tr for item in df</w:t>
             </w:r>
@@ -1561,7 +1665,7 @@
                 <w:color w:val="000000"/>
                 <w:sz w:val="16"/>
                 <w:szCs w:val="16"/>
-                <w:lang w:eastAsia="es-ES"/>
+                <w:lang w:val="en-US" w:eastAsia="es-ES"/>
               </w:rPr>
               <w:t>_conta</w:t>
             </w:r>
@@ -1571,7 +1675,7 @@
                 <w:color w:val="000000"/>
                 <w:sz w:val="16"/>
                 <w:szCs w:val="16"/>
-                <w:lang w:eastAsia="es-ES"/>
+                <w:lang w:val="en-US" w:eastAsia="es-ES"/>
               </w:rPr>
               <w:t xml:space="preserve"> %}</w:t>
             </w:r>
@@ -1598,7 +1702,7 @@
                 <w:color w:val="000000"/>
                 <w:sz w:val="16"/>
                 <w:szCs w:val="16"/>
-                <w:lang w:eastAsia="es-ES"/>
+                <w:lang w:val="en-US" w:eastAsia="es-ES"/>
               </w:rPr>
             </w:pPr>
             <w:r>
@@ -1607,7 +1711,7 @@
                 <w:color w:val="000000"/>
                 <w:sz w:val="16"/>
                 <w:szCs w:val="16"/>
-                <w:lang w:eastAsia="es-ES"/>
+                <w:lang w:val="en-US" w:eastAsia="es-ES"/>
               </w:rPr>
               <w:t>{%tr if item[“SUMINISTRO”]==suministro %}</w:t>
             </w:r>
@@ -1645,7 +1749,29 @@
                 <w:szCs w:val="16"/>
                 <w:lang w:eastAsia="es-ES"/>
               </w:rPr>
-              <w:t>{{item[“</w:t>
+              <w:t>{{</w:t>
+            </w:r>
+            <w:proofErr w:type="spellStart"/>
+            <w:r>
+              <w:rPr>
+                <w:rFonts w:ascii="Bahnschrift Light" w:eastAsia="Times New Roman" w:hAnsi="Bahnschrift Light" w:cs="Times New Roman"/>
+                <w:color w:val="000000"/>
+                <w:sz w:val="16"/>
+                <w:szCs w:val="16"/>
+                <w:lang w:eastAsia="es-ES"/>
+              </w:rPr>
+              <w:t>item</w:t>
+            </w:r>
+            <w:proofErr w:type="spellEnd"/>
+            <w:r>
+              <w:rPr>
+                <w:rFonts w:ascii="Bahnschrift Light" w:eastAsia="Times New Roman" w:hAnsi="Bahnschrift Light" w:cs="Times New Roman"/>
+                <w:color w:val="000000"/>
+                <w:sz w:val="16"/>
+                <w:szCs w:val="16"/>
+                <w:lang w:eastAsia="es-ES"/>
+              </w:rPr>
+              <w:t>[“</w:t>
             </w:r>
             <w:r>
               <w:rPr>
@@ -1706,7 +1832,29 @@
                 <w:szCs w:val="16"/>
                 <w:lang w:eastAsia="es-ES"/>
               </w:rPr>
-              <w:t>{{item[“</w:t>
+              <w:t>{{</w:t>
+            </w:r>
+            <w:proofErr w:type="spellStart"/>
+            <w:r>
+              <w:rPr>
+                <w:rFonts w:ascii="Bahnschrift Light" w:eastAsia="Times New Roman" w:hAnsi="Bahnschrift Light" w:cs="Times New Roman"/>
+                <w:color w:val="000000"/>
+                <w:sz w:val="16"/>
+                <w:szCs w:val="16"/>
+                <w:lang w:eastAsia="es-ES"/>
+              </w:rPr>
+              <w:t>item</w:t>
+            </w:r>
+            <w:proofErr w:type="spellEnd"/>
+            <w:r>
+              <w:rPr>
+                <w:rFonts w:ascii="Bahnschrift Light" w:eastAsia="Times New Roman" w:hAnsi="Bahnschrift Light" w:cs="Times New Roman"/>
+                <w:color w:val="000000"/>
+                <w:sz w:val="16"/>
+                <w:szCs w:val="16"/>
+                <w:lang w:eastAsia="es-ES"/>
+              </w:rPr>
+              <w:t>[“</w:t>
             </w:r>
             <w:r>
               <w:rPr>
@@ -1757,7 +1905,29 @@
                 <w:szCs w:val="16"/>
                 <w:lang w:eastAsia="es-ES"/>
               </w:rPr>
-              <w:t>{{item[“</w:t>
+              <w:t>{{</w:t>
+            </w:r>
+            <w:proofErr w:type="spellStart"/>
+            <w:r>
+              <w:rPr>
+                <w:rFonts w:ascii="Bahnschrift Light" w:eastAsia="Times New Roman" w:hAnsi="Bahnschrift Light" w:cs="Times New Roman"/>
+                <w:color w:val="000000"/>
+                <w:sz w:val="16"/>
+                <w:szCs w:val="16"/>
+                <w:lang w:eastAsia="es-ES"/>
+              </w:rPr>
+              <w:t>item</w:t>
+            </w:r>
+            <w:proofErr w:type="spellEnd"/>
+            <w:r>
+              <w:rPr>
+                <w:rFonts w:ascii="Bahnschrift Light" w:eastAsia="Times New Roman" w:hAnsi="Bahnschrift Light" w:cs="Times New Roman"/>
+                <w:color w:val="000000"/>
+                <w:sz w:val="16"/>
+                <w:szCs w:val="16"/>
+                <w:lang w:eastAsia="es-ES"/>
+              </w:rPr>
+              <w:t>[“</w:t>
             </w:r>
             <w:r>
               <w:rPr>
@@ -1818,7 +1988,29 @@
                 <w:szCs w:val="16"/>
                 <w:lang w:eastAsia="es-ES"/>
               </w:rPr>
-              <w:t>{{item[“</w:t>
+              <w:t>{{</w:t>
+            </w:r>
+            <w:proofErr w:type="spellStart"/>
+            <w:r>
+              <w:rPr>
+                <w:rFonts w:ascii="Bahnschrift Light" w:eastAsia="Times New Roman" w:hAnsi="Bahnschrift Light" w:cs="Times New Roman"/>
+                <w:color w:val="000000"/>
+                <w:sz w:val="16"/>
+                <w:szCs w:val="16"/>
+                <w:lang w:eastAsia="es-ES"/>
+              </w:rPr>
+              <w:t>item</w:t>
+            </w:r>
+            <w:proofErr w:type="spellEnd"/>
+            <w:r>
+              <w:rPr>
+                <w:rFonts w:ascii="Bahnschrift Light" w:eastAsia="Times New Roman" w:hAnsi="Bahnschrift Light" w:cs="Times New Roman"/>
+                <w:color w:val="000000"/>
+                <w:sz w:val="16"/>
+                <w:szCs w:val="16"/>
+                <w:lang w:eastAsia="es-ES"/>
+              </w:rPr>
+              <w:t>[“</w:t>
             </w:r>
             <w:r>
               <w:rPr>
@@ -1869,7 +2061,29 @@
                 <w:szCs w:val="16"/>
                 <w:lang w:eastAsia="es-ES"/>
               </w:rPr>
-              <w:t>{{item[“</w:t>
+              <w:t>{{</w:t>
+            </w:r>
+            <w:proofErr w:type="spellStart"/>
+            <w:r>
+              <w:rPr>
+                <w:rFonts w:ascii="Bahnschrift Light" w:eastAsia="Times New Roman" w:hAnsi="Bahnschrift Light" w:cs="Times New Roman"/>
+                <w:color w:val="000000"/>
+                <w:sz w:val="16"/>
+                <w:szCs w:val="16"/>
+                <w:lang w:eastAsia="es-ES"/>
+              </w:rPr>
+              <w:t>item</w:t>
+            </w:r>
+            <w:proofErr w:type="spellEnd"/>
+            <w:r>
+              <w:rPr>
+                <w:rFonts w:ascii="Bahnschrift Light" w:eastAsia="Times New Roman" w:hAnsi="Bahnschrift Light" w:cs="Times New Roman"/>
+                <w:color w:val="000000"/>
+                <w:sz w:val="16"/>
+                <w:szCs w:val="16"/>
+                <w:lang w:eastAsia="es-ES"/>
+              </w:rPr>
+              <w:t>[“</w:t>
             </w:r>
             <w:r>
               <w:rPr>
@@ -1921,7 +2135,29 @@
                 <w:szCs w:val="16"/>
                 <w:lang w:eastAsia="es-ES"/>
               </w:rPr>
-              <w:t>{{item[“</w:t>
+              <w:t>{{</w:t>
+            </w:r>
+            <w:proofErr w:type="spellStart"/>
+            <w:r>
+              <w:rPr>
+                <w:rFonts w:ascii="Bahnschrift Light" w:eastAsia="Times New Roman" w:hAnsi="Bahnschrift Light" w:cs="Times New Roman"/>
+                <w:color w:val="000000"/>
+                <w:sz w:val="16"/>
+                <w:szCs w:val="16"/>
+                <w:lang w:eastAsia="es-ES"/>
+              </w:rPr>
+              <w:t>item</w:t>
+            </w:r>
+            <w:proofErr w:type="spellEnd"/>
+            <w:r>
+              <w:rPr>
+                <w:rFonts w:ascii="Bahnschrift Light" w:eastAsia="Times New Roman" w:hAnsi="Bahnschrift Light" w:cs="Times New Roman"/>
+                <w:color w:val="000000"/>
+                <w:sz w:val="16"/>
+                <w:szCs w:val="16"/>
+                <w:lang w:eastAsia="es-ES"/>
+              </w:rPr>
+              <w:t>[“</w:t>
             </w:r>
             <w:r>
               <w:rPr>
@@ -1972,7 +2208,29 @@
                 <w:szCs w:val="16"/>
                 <w:lang w:eastAsia="es-ES"/>
               </w:rPr>
-              <w:t>{{item[“</w:t>
+              <w:t>{{</w:t>
+            </w:r>
+            <w:proofErr w:type="spellStart"/>
+            <w:r>
+              <w:rPr>
+                <w:rFonts w:ascii="Bahnschrift Light" w:eastAsia="Times New Roman" w:hAnsi="Bahnschrift Light" w:cs="Times New Roman"/>
+                <w:color w:val="000000"/>
+                <w:sz w:val="16"/>
+                <w:szCs w:val="16"/>
+                <w:lang w:eastAsia="es-ES"/>
+              </w:rPr>
+              <w:t>item</w:t>
+            </w:r>
+            <w:proofErr w:type="spellEnd"/>
+            <w:r>
+              <w:rPr>
+                <w:rFonts w:ascii="Bahnschrift Light" w:eastAsia="Times New Roman" w:hAnsi="Bahnschrift Light" w:cs="Times New Roman"/>
+                <w:color w:val="000000"/>
+                <w:sz w:val="16"/>
+                <w:szCs w:val="16"/>
+                <w:lang w:eastAsia="es-ES"/>
+              </w:rPr>
+              <w:t>[“</w:t>
             </w:r>
             <w:r>
               <w:rPr>
@@ -2023,7 +2281,29 @@
                 <w:szCs w:val="16"/>
                 <w:lang w:eastAsia="es-ES"/>
               </w:rPr>
-              <w:t>{{item[“</w:t>
+              <w:t>{{</w:t>
+            </w:r>
+            <w:proofErr w:type="spellStart"/>
+            <w:r>
+              <w:rPr>
+                <w:rFonts w:ascii="Bahnschrift Light" w:eastAsia="Times New Roman" w:hAnsi="Bahnschrift Light" w:cs="Times New Roman"/>
+                <w:color w:val="000000"/>
+                <w:sz w:val="16"/>
+                <w:szCs w:val="16"/>
+                <w:lang w:eastAsia="es-ES"/>
+              </w:rPr>
+              <w:t>item</w:t>
+            </w:r>
+            <w:proofErr w:type="spellEnd"/>
+            <w:r>
+              <w:rPr>
+                <w:rFonts w:ascii="Bahnschrift Light" w:eastAsia="Times New Roman" w:hAnsi="Bahnschrift Light" w:cs="Times New Roman"/>
+                <w:color w:val="000000"/>
+                <w:sz w:val="16"/>
+                <w:szCs w:val="16"/>
+                <w:lang w:eastAsia="es-ES"/>
+              </w:rPr>
+              <w:t>[“</w:t>
             </w:r>
             <w:r>
               <w:rPr>
@@ -2074,7 +2354,29 @@
                 <w:szCs w:val="16"/>
                 <w:lang w:eastAsia="es-ES"/>
               </w:rPr>
-              <w:t>{{item[“</w:t>
+              <w:t>{{</w:t>
+            </w:r>
+            <w:proofErr w:type="spellStart"/>
+            <w:r>
+              <w:rPr>
+                <w:rFonts w:ascii="Bahnschrift Light" w:eastAsia="Times New Roman" w:hAnsi="Bahnschrift Light" w:cs="Times New Roman"/>
+                <w:color w:val="000000"/>
+                <w:sz w:val="16"/>
+                <w:szCs w:val="16"/>
+                <w:lang w:eastAsia="es-ES"/>
+              </w:rPr>
+              <w:t>item</w:t>
+            </w:r>
+            <w:proofErr w:type="spellEnd"/>
+            <w:r>
+              <w:rPr>
+                <w:rFonts w:ascii="Bahnschrift Light" w:eastAsia="Times New Roman" w:hAnsi="Bahnschrift Light" w:cs="Times New Roman"/>
+                <w:color w:val="000000"/>
+                <w:sz w:val="16"/>
+                <w:szCs w:val="16"/>
+                <w:lang w:eastAsia="es-ES"/>
+              </w:rPr>
+              <w:t>[“</w:t>
             </w:r>
             <w:r>
               <w:rPr>
@@ -2125,8 +2427,31 @@
                 <w:szCs w:val="16"/>
                 <w:lang w:eastAsia="es-ES"/>
               </w:rPr>
-              <w:t>{{item[“</w:t>
-            </w:r>
+              <w:t>{{</w:t>
+            </w:r>
+            <w:proofErr w:type="spellStart"/>
+            <w:r>
+              <w:rPr>
+                <w:rFonts w:ascii="Bahnschrift Light" w:eastAsia="Times New Roman" w:hAnsi="Bahnschrift Light" w:cs="Times New Roman"/>
+                <w:color w:val="000000"/>
+                <w:sz w:val="16"/>
+                <w:szCs w:val="16"/>
+                <w:lang w:eastAsia="es-ES"/>
+              </w:rPr>
+              <w:t>item</w:t>
+            </w:r>
+            <w:proofErr w:type="spellEnd"/>
+            <w:r>
+              <w:rPr>
+                <w:rFonts w:ascii="Bahnschrift Light" w:eastAsia="Times New Roman" w:hAnsi="Bahnschrift Light" w:cs="Times New Roman"/>
+                <w:color w:val="000000"/>
+                <w:sz w:val="16"/>
+                <w:szCs w:val="16"/>
+                <w:lang w:eastAsia="es-ES"/>
+              </w:rPr>
+              <w:t>[“</w:t>
+            </w:r>
+            <w:proofErr w:type="spellStart"/>
             <w:r>
               <w:rPr>
                 <w:rFonts w:ascii="Bahnschrift Light" w:eastAsia="Times New Roman" w:hAnsi="Bahnschrift Light" w:cs="Times New Roman"/>
@@ -2135,7 +2460,18 @@
                 <w:szCs w:val="18"/>
                 <w:lang w:eastAsia="es-ES"/>
               </w:rPr>
-              <w:t>Nº DÍAS</w:t>
+              <w:t>Nº</w:t>
+            </w:r>
+            <w:proofErr w:type="spellEnd"/>
+            <w:r>
+              <w:rPr>
+                <w:rFonts w:ascii="Bahnschrift Light" w:eastAsia="Times New Roman" w:hAnsi="Bahnschrift Light" w:cs="Times New Roman"/>
+                <w:color w:val="000000" w:themeColor="text1"/>
+                <w:sz w:val="18"/>
+                <w:szCs w:val="18"/>
+                <w:lang w:eastAsia="es-ES"/>
+              </w:rPr>
+              <w:t xml:space="preserve"> DÍAS</w:t>
             </w:r>
             <w:r>
               <w:rPr>
@@ -2176,7 +2512,29 @@
                 <w:szCs w:val="16"/>
                 <w:lang w:eastAsia="es-ES"/>
               </w:rPr>
-              <w:t>{{item[“</w:t>
+              <w:t>{{</w:t>
+            </w:r>
+            <w:proofErr w:type="spellStart"/>
+            <w:r>
+              <w:rPr>
+                <w:rFonts w:ascii="Bahnschrift Light" w:eastAsia="Times New Roman" w:hAnsi="Bahnschrift Light" w:cs="Times New Roman"/>
+                <w:color w:val="000000"/>
+                <w:sz w:val="16"/>
+                <w:szCs w:val="16"/>
+                <w:lang w:eastAsia="es-ES"/>
+              </w:rPr>
+              <w:t>item</w:t>
+            </w:r>
+            <w:proofErr w:type="spellEnd"/>
+            <w:r>
+              <w:rPr>
+                <w:rFonts w:ascii="Bahnschrift Light" w:eastAsia="Times New Roman" w:hAnsi="Bahnschrift Light" w:cs="Times New Roman"/>
+                <w:color w:val="000000"/>
+                <w:sz w:val="16"/>
+                <w:szCs w:val="16"/>
+                <w:lang w:eastAsia="es-ES"/>
+              </w:rPr>
+              <w:t>[“</w:t>
             </w:r>
             <w:r>
               <w:rPr>
@@ -2227,7 +2585,29 @@
                 <w:szCs w:val="16"/>
                 <w:lang w:eastAsia="es-ES"/>
               </w:rPr>
-              <w:t>{{item[“</w:t>
+              <w:t>{{</w:t>
+            </w:r>
+            <w:proofErr w:type="spellStart"/>
+            <w:r>
+              <w:rPr>
+                <w:rFonts w:ascii="Bahnschrift Light" w:eastAsia="Times New Roman" w:hAnsi="Bahnschrift Light" w:cs="Times New Roman"/>
+                <w:color w:val="000000"/>
+                <w:sz w:val="16"/>
+                <w:szCs w:val="16"/>
+                <w:lang w:eastAsia="es-ES"/>
+              </w:rPr>
+              <w:t>item</w:t>
+            </w:r>
+            <w:proofErr w:type="spellEnd"/>
+            <w:r>
+              <w:rPr>
+                <w:rFonts w:ascii="Bahnschrift Light" w:eastAsia="Times New Roman" w:hAnsi="Bahnschrift Light" w:cs="Times New Roman"/>
+                <w:color w:val="000000"/>
+                <w:sz w:val="16"/>
+                <w:szCs w:val="16"/>
+                <w:lang w:eastAsia="es-ES"/>
+              </w:rPr>
+              <w:t>[“</w:t>
             </w:r>
             <w:r>
               <w:rPr>
@@ -2278,7 +2658,29 @@
                 <w:szCs w:val="16"/>
                 <w:lang w:eastAsia="es-ES"/>
               </w:rPr>
-              <w:t>{{item[“</w:t>
+              <w:t>{{</w:t>
+            </w:r>
+            <w:proofErr w:type="spellStart"/>
+            <w:r>
+              <w:rPr>
+                <w:rFonts w:ascii="Bahnschrift Light" w:eastAsia="Times New Roman" w:hAnsi="Bahnschrift Light" w:cs="Times New Roman"/>
+                <w:color w:val="000000"/>
+                <w:sz w:val="16"/>
+                <w:szCs w:val="16"/>
+                <w:lang w:eastAsia="es-ES"/>
+              </w:rPr>
+              <w:t>item</w:t>
+            </w:r>
+            <w:proofErr w:type="spellEnd"/>
+            <w:r>
+              <w:rPr>
+                <w:rFonts w:ascii="Bahnschrift Light" w:eastAsia="Times New Roman" w:hAnsi="Bahnschrift Light" w:cs="Times New Roman"/>
+                <w:color w:val="000000"/>
+                <w:sz w:val="16"/>
+                <w:szCs w:val="16"/>
+                <w:lang w:eastAsia="es-ES"/>
+              </w:rPr>
+              <w:t>[“</w:t>
             </w:r>
             <w:r>
               <w:rPr>
@@ -2329,7 +2731,29 @@
                 <w:szCs w:val="16"/>
                 <w:lang w:eastAsia="es-ES"/>
               </w:rPr>
-              <w:t>{{item[“</w:t>
+              <w:t>{{</w:t>
+            </w:r>
+            <w:proofErr w:type="spellStart"/>
+            <w:r>
+              <w:rPr>
+                <w:rFonts w:ascii="Bahnschrift Light" w:eastAsia="Times New Roman" w:hAnsi="Bahnschrift Light" w:cs="Times New Roman"/>
+                <w:color w:val="000000"/>
+                <w:sz w:val="16"/>
+                <w:szCs w:val="16"/>
+                <w:lang w:eastAsia="es-ES"/>
+              </w:rPr>
+              <w:t>item</w:t>
+            </w:r>
+            <w:proofErr w:type="spellEnd"/>
+            <w:r>
+              <w:rPr>
+                <w:rFonts w:ascii="Bahnschrift Light" w:eastAsia="Times New Roman" w:hAnsi="Bahnschrift Light" w:cs="Times New Roman"/>
+                <w:color w:val="000000"/>
+                <w:sz w:val="16"/>
+                <w:szCs w:val="16"/>
+                <w:lang w:eastAsia="es-ES"/>
+              </w:rPr>
+              <w:t>[“</w:t>
             </w:r>
             <w:r>
               <w:rPr>
@@ -2380,7 +2804,29 @@
                 <w:szCs w:val="16"/>
                 <w:lang w:eastAsia="es-ES"/>
               </w:rPr>
-              <w:t>{{item[“</w:t>
+              <w:t>{{</w:t>
+            </w:r>
+            <w:proofErr w:type="spellStart"/>
+            <w:r>
+              <w:rPr>
+                <w:rFonts w:ascii="Bahnschrift Light" w:eastAsia="Times New Roman" w:hAnsi="Bahnschrift Light" w:cs="Times New Roman"/>
+                <w:color w:val="000000"/>
+                <w:sz w:val="16"/>
+                <w:szCs w:val="16"/>
+                <w:lang w:eastAsia="es-ES"/>
+              </w:rPr>
+              <w:t>item</w:t>
+            </w:r>
+            <w:proofErr w:type="spellEnd"/>
+            <w:r>
+              <w:rPr>
+                <w:rFonts w:ascii="Bahnschrift Light" w:eastAsia="Times New Roman" w:hAnsi="Bahnschrift Light" w:cs="Times New Roman"/>
+                <w:color w:val="000000"/>
+                <w:sz w:val="16"/>
+                <w:szCs w:val="16"/>
+                <w:lang w:eastAsia="es-ES"/>
+              </w:rPr>
+              <w:t>[“</w:t>
             </w:r>
             <w:r>
               <w:rPr>
@@ -2431,7 +2877,29 @@
                 <w:szCs w:val="16"/>
                 <w:lang w:eastAsia="es-ES"/>
               </w:rPr>
-              <w:t>{{item[“</w:t>
+              <w:t>{{</w:t>
+            </w:r>
+            <w:proofErr w:type="spellStart"/>
+            <w:r>
+              <w:rPr>
+                <w:rFonts w:ascii="Bahnschrift Light" w:eastAsia="Times New Roman" w:hAnsi="Bahnschrift Light" w:cs="Times New Roman"/>
+                <w:color w:val="000000"/>
+                <w:sz w:val="16"/>
+                <w:szCs w:val="16"/>
+                <w:lang w:eastAsia="es-ES"/>
+              </w:rPr>
+              <w:t>item</w:t>
+            </w:r>
+            <w:proofErr w:type="spellEnd"/>
+            <w:r>
+              <w:rPr>
+                <w:rFonts w:ascii="Bahnschrift Light" w:eastAsia="Times New Roman" w:hAnsi="Bahnschrift Light" w:cs="Times New Roman"/>
+                <w:color w:val="000000"/>
+                <w:sz w:val="16"/>
+                <w:szCs w:val="16"/>
+                <w:lang w:eastAsia="es-ES"/>
+              </w:rPr>
+              <w:t>[“</w:t>
             </w:r>
             <w:r>
               <w:rPr>
@@ -2482,7 +2950,29 @@
                 <w:szCs w:val="16"/>
                 <w:lang w:eastAsia="es-ES"/>
               </w:rPr>
-              <w:t>{{item[“</w:t>
+              <w:t>{{</w:t>
+            </w:r>
+            <w:proofErr w:type="spellStart"/>
+            <w:r>
+              <w:rPr>
+                <w:rFonts w:ascii="Bahnschrift Light" w:eastAsia="Times New Roman" w:hAnsi="Bahnschrift Light" w:cs="Times New Roman"/>
+                <w:color w:val="000000"/>
+                <w:sz w:val="16"/>
+                <w:szCs w:val="16"/>
+                <w:lang w:eastAsia="es-ES"/>
+              </w:rPr>
+              <w:t>item</w:t>
+            </w:r>
+            <w:proofErr w:type="spellEnd"/>
+            <w:r>
+              <w:rPr>
+                <w:rFonts w:ascii="Bahnschrift Light" w:eastAsia="Times New Roman" w:hAnsi="Bahnschrift Light" w:cs="Times New Roman"/>
+                <w:color w:val="000000"/>
+                <w:sz w:val="16"/>
+                <w:szCs w:val="16"/>
+                <w:lang w:eastAsia="es-ES"/>
+              </w:rPr>
+              <w:t>[“</w:t>
             </w:r>
             <w:r>
               <w:rPr>
@@ -2533,7 +3023,29 @@
                 <w:szCs w:val="16"/>
                 <w:lang w:eastAsia="es-ES"/>
               </w:rPr>
-              <w:t>{{item[“</w:t>
+              <w:t>{{</w:t>
+            </w:r>
+            <w:proofErr w:type="spellStart"/>
+            <w:r>
+              <w:rPr>
+                <w:rFonts w:ascii="Bahnschrift Light" w:eastAsia="Times New Roman" w:hAnsi="Bahnschrift Light" w:cs="Times New Roman"/>
+                <w:color w:val="000000"/>
+                <w:sz w:val="16"/>
+                <w:szCs w:val="16"/>
+                <w:lang w:eastAsia="es-ES"/>
+              </w:rPr>
+              <w:t>item</w:t>
+            </w:r>
+            <w:proofErr w:type="spellEnd"/>
+            <w:r>
+              <w:rPr>
+                <w:rFonts w:ascii="Bahnschrift Light" w:eastAsia="Times New Roman" w:hAnsi="Bahnschrift Light" w:cs="Times New Roman"/>
+                <w:color w:val="000000"/>
+                <w:sz w:val="16"/>
+                <w:szCs w:val="16"/>
+                <w:lang w:eastAsia="es-ES"/>
+              </w:rPr>
+              <w:t>[“</w:t>
             </w:r>
             <w:r>
               <w:rPr>
@@ -2584,7 +3096,29 @@
                 <w:szCs w:val="16"/>
                 <w:lang w:eastAsia="es-ES"/>
               </w:rPr>
-              <w:t>{{item[“</w:t>
+              <w:t>{{</w:t>
+            </w:r>
+            <w:proofErr w:type="spellStart"/>
+            <w:r>
+              <w:rPr>
+                <w:rFonts w:ascii="Bahnschrift Light" w:eastAsia="Times New Roman" w:hAnsi="Bahnschrift Light" w:cs="Times New Roman"/>
+                <w:color w:val="000000"/>
+                <w:sz w:val="16"/>
+                <w:szCs w:val="16"/>
+                <w:lang w:eastAsia="es-ES"/>
+              </w:rPr>
+              <w:t>item</w:t>
+            </w:r>
+            <w:proofErr w:type="spellEnd"/>
+            <w:r>
+              <w:rPr>
+                <w:rFonts w:ascii="Bahnschrift Light" w:eastAsia="Times New Roman" w:hAnsi="Bahnschrift Light" w:cs="Times New Roman"/>
+                <w:color w:val="000000"/>
+                <w:sz w:val="16"/>
+                <w:szCs w:val="16"/>
+                <w:lang w:eastAsia="es-ES"/>
+              </w:rPr>
+              <w:t>[“</w:t>
             </w:r>
             <w:r>
               <w:rPr>
@@ -2635,7 +3169,29 @@
                 <w:szCs w:val="16"/>
                 <w:lang w:eastAsia="es-ES"/>
               </w:rPr>
-              <w:t>{{item[“</w:t>
+              <w:t>{{</w:t>
+            </w:r>
+            <w:proofErr w:type="spellStart"/>
+            <w:r>
+              <w:rPr>
+                <w:rFonts w:ascii="Bahnschrift Light" w:eastAsia="Times New Roman" w:hAnsi="Bahnschrift Light" w:cs="Times New Roman"/>
+                <w:color w:val="000000"/>
+                <w:sz w:val="16"/>
+                <w:szCs w:val="16"/>
+                <w:lang w:eastAsia="es-ES"/>
+              </w:rPr>
+              <w:t>item</w:t>
+            </w:r>
+            <w:proofErr w:type="spellEnd"/>
+            <w:r>
+              <w:rPr>
+                <w:rFonts w:ascii="Bahnschrift Light" w:eastAsia="Times New Roman" w:hAnsi="Bahnschrift Light" w:cs="Times New Roman"/>
+                <w:color w:val="000000"/>
+                <w:sz w:val="16"/>
+                <w:szCs w:val="16"/>
+                <w:lang w:eastAsia="es-ES"/>
+              </w:rPr>
+              <w:t>[“</w:t>
             </w:r>
             <w:r>
               <w:rPr>
@@ -2691,7 +3247,40 @@
                 <w:szCs w:val="16"/>
                 <w:lang w:eastAsia="es-ES"/>
               </w:rPr>
-              <w:t>{%tr end</w:t>
+              <w:t>{%</w:t>
+            </w:r>
+            <w:proofErr w:type="spellStart"/>
+            <w:r>
+              <w:rPr>
+                <w:rFonts w:ascii="Bahnschrift Light" w:eastAsia="Times New Roman" w:hAnsi="Bahnschrift Light" w:cs="Times New Roman"/>
+                <w:color w:val="000000"/>
+                <w:sz w:val="16"/>
+                <w:szCs w:val="16"/>
+                <w:lang w:eastAsia="es-ES"/>
+              </w:rPr>
+              <w:t>tr</w:t>
+            </w:r>
+            <w:proofErr w:type="spellEnd"/>
+            <w:r>
+              <w:rPr>
+                <w:rFonts w:ascii="Bahnschrift Light" w:eastAsia="Times New Roman" w:hAnsi="Bahnschrift Light" w:cs="Times New Roman"/>
+                <w:color w:val="000000"/>
+                <w:sz w:val="16"/>
+                <w:szCs w:val="16"/>
+                <w:lang w:eastAsia="es-ES"/>
+              </w:rPr>
+              <w:t xml:space="preserve"> </w:t>
+            </w:r>
+            <w:proofErr w:type="spellStart"/>
+            <w:r>
+              <w:rPr>
+                <w:rFonts w:ascii="Bahnschrift Light" w:eastAsia="Times New Roman" w:hAnsi="Bahnschrift Light" w:cs="Times New Roman"/>
+                <w:color w:val="000000"/>
+                <w:sz w:val="16"/>
+                <w:szCs w:val="16"/>
+                <w:lang w:eastAsia="es-ES"/>
+              </w:rPr>
+              <w:t>end</w:t>
             </w:r>
             <w:r>
               <w:rPr>
@@ -2703,6 +3292,7 @@
               </w:rPr>
               <w:t>if</w:t>
             </w:r>
+            <w:proofErr w:type="spellEnd"/>
             <w:r>
               <w:rPr>
                 <w:rFonts w:ascii="Bahnschrift Light" w:eastAsia="Times New Roman" w:hAnsi="Bahnschrift Light" w:cs="Times New Roman"/>
@@ -2747,7 +3337,40 @@
                 <w:szCs w:val="16"/>
                 <w:lang w:eastAsia="es-ES"/>
               </w:rPr>
-              <w:t>{%tr end</w:t>
+              <w:t>{%</w:t>
+            </w:r>
+            <w:proofErr w:type="spellStart"/>
+            <w:r>
+              <w:rPr>
+                <w:rFonts w:ascii="Bahnschrift Light" w:eastAsia="Times New Roman" w:hAnsi="Bahnschrift Light" w:cs="Times New Roman"/>
+                <w:color w:val="000000"/>
+                <w:sz w:val="16"/>
+                <w:szCs w:val="16"/>
+                <w:lang w:eastAsia="es-ES"/>
+              </w:rPr>
+              <w:t>tr</w:t>
+            </w:r>
+            <w:proofErr w:type="spellEnd"/>
+            <w:r>
+              <w:rPr>
+                <w:rFonts w:ascii="Bahnschrift Light" w:eastAsia="Times New Roman" w:hAnsi="Bahnschrift Light" w:cs="Times New Roman"/>
+                <w:color w:val="000000"/>
+                <w:sz w:val="16"/>
+                <w:szCs w:val="16"/>
+                <w:lang w:eastAsia="es-ES"/>
+              </w:rPr>
+              <w:t xml:space="preserve"> </w:t>
+            </w:r>
+            <w:proofErr w:type="spellStart"/>
+            <w:r>
+              <w:rPr>
+                <w:rFonts w:ascii="Bahnschrift Light" w:eastAsia="Times New Roman" w:hAnsi="Bahnschrift Light" w:cs="Times New Roman"/>
+                <w:color w:val="000000"/>
+                <w:sz w:val="16"/>
+                <w:szCs w:val="16"/>
+                <w:lang w:eastAsia="es-ES"/>
+              </w:rPr>
+              <w:t>end</w:t>
             </w:r>
             <w:r>
               <w:rPr>
@@ -2759,6 +3382,7 @@
               </w:rPr>
               <w:t>for</w:t>
             </w:r>
+            <w:proofErr w:type="spellEnd"/>
             <w:r>
               <w:rPr>
                 <w:rFonts w:ascii="Bahnschrift Light" w:eastAsia="Times New Roman" w:hAnsi="Bahnschrift Light" w:cs="Times New Roman"/>
@@ -2776,9 +3400,9 @@
     <w:p>
       <w:pPr>
         <w:sectPr>
-          <w:headerReference w:type="default" r:id="rId15"/>
-          <w:footerReference w:type="default" r:id="rId16"/>
-          <w:headerReference w:type="first" r:id="rId17"/>
+          <w:headerReference w:type="default" r:id="rId17"/>
+          <w:footerReference w:type="default" r:id="rId18"/>
+          <w:headerReference w:type="first" r:id="rId19"/>
           <w:pgSz w:w="23811" w:h="16838" w:orient="landscape" w:code="8"/>
           <w:pgMar w:top="1418" w:right="510" w:bottom="1134" w:left="851" w:header="227" w:footer="45" w:gutter="0"/>
           <w:cols w:space="708"/>
@@ -2789,7 +3413,15 @@
     <w:p/>
     <w:p>
       <w:r>
-        <w:t>{% endfor %}</w:t>
+        <w:t xml:space="preserve">{% </w:t>
+      </w:r>
+      <w:proofErr w:type="spellStart"/>
+      <w:r>
+        <w:t>endfor</w:t>
+      </w:r>
+      <w:proofErr w:type="spellEnd"/>
+      <w:r>
+        <w:t xml:space="preserve"> %}</w:t>
       </w:r>
     </w:p>
     <w:p>
@@ -2809,7 +3441,7 @@
 </file>
 
 <file path=word/endnotes.xml><?xml version="1.0" encoding="utf-8"?>
-<w:endnotes xmlns:wpc="http://schemas.microsoft.com/office/word/2010/wordprocessingCanvas" xmlns:cx="http://schemas.microsoft.com/office/drawing/2014/chartex" xmlns:cx1="http://schemas.microsoft.com/office/drawing/2015/9/8/chartex" xmlns:cx2="http://schemas.microsoft.com/office/drawing/2015/10/21/chartex" xmlns:cx3="http://schemas.microsoft.com/office/drawing/2016/5/9/chartex" xmlns:cx4="http://schemas.microsoft.com/office/drawing/2016/5/10/chartex" xmlns:cx5="http://schemas.microsoft.com/office/drawing/2016/5/11/chartex" xmlns:cx6="http://schemas.microsoft.com/office/drawing/2016/5/12/chartex" xmlns:cx7="http://schemas.microsoft.com/office/drawing/2016/5/13/chartex" xmlns:cx8="http://schemas.microsoft.com/office/drawing/2016/5/14/chartex" xmlns:mc="http://schemas.openxmlformats.org/markup-compatibility/2006" xmlns:aink="http://schemas.microsoft.com/office/drawing/2016/ink" xmlns:am3d="http://schemas.microsoft.com/office/drawing/2017/model3d" xmlns:o="urn:schemas-microsoft-com:office:office" xmlns:oel="http://schemas.microsoft.com/office/2019/extlst" xmlns:r="http://schemas.openxmlformats.org/officeDocument/2006/relationships" xmlns:m="http://schemas.openxmlformats.org/officeDocument/2006/math" xmlns:v="urn:schemas-microsoft-com:vml" xmlns:wp14="http://schemas.microsoft.com/office/word/2010/wordprocessingDrawing" xmlns:wp="http://schemas.openxmlformats.org/drawingml/2006/wordprocessingDrawing" xmlns:w10="urn:schemas-microsoft-com:office:word" xmlns:w="http://schemas.openxmlformats.org/wordprocessingml/2006/main" xmlns:w14="http://schemas.microsoft.com/office/word/2010/wordml" xmlns:w15="http://schemas.microsoft.com/office/word/2012/wordml" xmlns:w16cex="http://schemas.microsoft.com/office/word/2018/wordml/cex" xmlns:w16cid="http://schemas.microsoft.com/office/word/2016/wordml/cid" xmlns:w16="http://schemas.microsoft.com/office/word/2018/wordml" xmlns:w16du="http://schemas.microsoft.com/office/word/2023/wordml/word16du" xmlns:w16sdtdh="http://schemas.microsoft.com/office/word/2020/wordml/sdtdatahash" xmlns:w16sdtfl="http://schemas.microsoft.com/office/word/2024/wordml/sdtformatlock" xmlns:w16se="http://schemas.microsoft.com/office/word/2015/wordml/symex" xmlns:wpg="http://schemas.microsoft.com/office/word/2010/wordprocessingGroup" xmlns:wpi="http://schemas.microsoft.com/office/word/2010/wordprocessingInk" xmlns:wne="http://schemas.microsoft.com/office/word/2006/wordml" xmlns:wps="http://schemas.microsoft.com/office/word/2010/wordprocessingShape" mc:Ignorable="w14 w15 w16se w16cid w16 w16cex w16sdtdh w16sdtfl w16du wp14">
+<w:endnotes xmlns:wpc="http://schemas.microsoft.com/office/word/2010/wordprocessingCanvas" xmlns:cx="http://schemas.microsoft.com/office/drawing/2014/chartex" xmlns:cx1="http://schemas.microsoft.com/office/drawing/2015/9/8/chartex" xmlns:cx2="http://schemas.microsoft.com/office/drawing/2015/10/21/chartex" xmlns:cx3="http://schemas.microsoft.com/office/drawing/2016/5/9/chartex" xmlns:cx4="http://schemas.microsoft.com/office/drawing/2016/5/10/chartex" xmlns:cx5="http://schemas.microsoft.com/office/drawing/2016/5/11/chartex" xmlns:cx6="http://schemas.microsoft.com/office/drawing/2016/5/12/chartex" xmlns:cx7="http://schemas.microsoft.com/office/drawing/2016/5/13/chartex" xmlns:cx8="http://schemas.microsoft.com/office/drawing/2016/5/14/chartex" xmlns:mc="http://schemas.openxmlformats.org/markup-compatibility/2006" xmlns:aink="http://schemas.microsoft.com/office/drawing/2016/ink" xmlns:am3d="http://schemas.microsoft.com/office/drawing/2017/model3d" xmlns:o="urn:schemas-microsoft-com:office:office" xmlns:r="http://schemas.openxmlformats.org/officeDocument/2006/relationships" xmlns:m="http://schemas.openxmlformats.org/officeDocument/2006/math" xmlns:v="urn:schemas-microsoft-com:vml" xmlns:wp14="http://schemas.microsoft.com/office/word/2010/wordprocessingDrawing" xmlns:wp="http://schemas.openxmlformats.org/drawingml/2006/wordprocessingDrawing" xmlns:w10="urn:schemas-microsoft-com:office:word" xmlns:w="http://schemas.openxmlformats.org/wordprocessingml/2006/main" xmlns:w14="http://schemas.microsoft.com/office/word/2010/wordml" xmlns:w15="http://schemas.microsoft.com/office/word/2012/wordml" xmlns:w16cex="http://schemas.microsoft.com/office/word/2018/wordml/cex" xmlns:w16cid="http://schemas.microsoft.com/office/word/2016/wordml/cid" xmlns:w16="http://schemas.microsoft.com/office/word/2018/wordml" xmlns:w16sdtdh="http://schemas.microsoft.com/office/word/2020/wordml/sdtdatahash" xmlns:w16se="http://schemas.microsoft.com/office/word/2015/wordml/symex" xmlns:wpg="http://schemas.microsoft.com/office/word/2010/wordprocessingGroup" xmlns:wpi="http://schemas.microsoft.com/office/word/2010/wordprocessingInk" xmlns:wne="http://schemas.microsoft.com/office/word/2006/wordml" xmlns:wps="http://schemas.microsoft.com/office/word/2010/wordprocessingShape" mc:Ignorable="w14 w15 w16se w16cid w16 w16cex w16sdtdh wp14">
   <w:endnote w:type="separator" w:id="-1">
     <w:p>
       <w:pPr>
@@ -2834,7 +3466,17 @@
 </file>
 
 <file path=word/footer1.xml><?xml version="1.0" encoding="utf-8"?>
-<w:ftr xmlns:wpc="http://schemas.microsoft.com/office/word/2010/wordprocessingCanvas" xmlns:cx="http://schemas.microsoft.com/office/drawing/2014/chartex" xmlns:cx1="http://schemas.microsoft.com/office/drawing/2015/9/8/chartex" xmlns:cx2="http://schemas.microsoft.com/office/drawing/2015/10/21/chartex" xmlns:cx3="http://schemas.microsoft.com/office/drawing/2016/5/9/chartex" xmlns:cx4="http://schemas.microsoft.com/office/drawing/2016/5/10/chartex" xmlns:cx5="http://schemas.microsoft.com/office/drawing/2016/5/11/chartex" xmlns:cx6="http://schemas.microsoft.com/office/drawing/2016/5/12/chartex" xmlns:cx7="http://schemas.microsoft.com/office/drawing/2016/5/13/chartex" xmlns:cx8="http://schemas.microsoft.com/office/drawing/2016/5/14/chartex" xmlns:mc="http://schemas.openxmlformats.org/markup-compatibility/2006" xmlns:aink="http://schemas.microsoft.com/office/drawing/2016/ink" xmlns:am3d="http://schemas.microsoft.com/office/drawing/2017/model3d" xmlns:o="urn:schemas-microsoft-com:office:office" xmlns:oel="http://schemas.microsoft.com/office/2019/extlst" xmlns:r="http://schemas.openxmlformats.org/officeDocument/2006/relationships" xmlns:m="http://schemas.openxmlformats.org/officeDocument/2006/math" xmlns:v="urn:schemas-microsoft-com:vml" xmlns:wp14="http://schemas.microsoft.com/office/word/2010/wordprocessingDrawing" xmlns:wp="http://schemas.openxmlformats.org/drawingml/2006/wordprocessingDrawing" xmlns:w10="urn:schemas-microsoft-com:office:word" xmlns:w="http://schemas.openxmlformats.org/wordprocessingml/2006/main" xmlns:w14="http://schemas.microsoft.com/office/word/2010/wordml" xmlns:w15="http://schemas.microsoft.com/office/word/2012/wordml" xmlns:w16cex="http://schemas.microsoft.com/office/word/2018/wordml/cex" xmlns:w16cid="http://schemas.microsoft.com/office/word/2016/wordml/cid" xmlns:w16="http://schemas.microsoft.com/office/word/2018/wordml" xmlns:w16du="http://schemas.microsoft.com/office/word/2023/wordml/word16du" xmlns:w16sdtdh="http://schemas.microsoft.com/office/word/2020/wordml/sdtdatahash" xmlns:w16sdtfl="http://schemas.microsoft.com/office/word/2024/wordml/sdtformatlock" xmlns:w16se="http://schemas.microsoft.com/office/word/2015/wordml/symex" xmlns:wpg="http://schemas.microsoft.com/office/word/2010/wordprocessingGroup" xmlns:wpi="http://schemas.microsoft.com/office/word/2010/wordprocessingInk" xmlns:wne="http://schemas.microsoft.com/office/word/2006/wordml" xmlns:wps="http://schemas.microsoft.com/office/word/2010/wordprocessingShape" mc:Ignorable="w14 w15 w16se w16cid w16 w16cex w16sdtdh w16sdtfl w16du wp14">
+<w:ftr xmlns:wpc="http://schemas.microsoft.com/office/word/2010/wordprocessingCanvas" xmlns:cx="http://schemas.microsoft.com/office/drawing/2014/chartex" xmlns:cx1="http://schemas.microsoft.com/office/drawing/2015/9/8/chartex" xmlns:cx2="http://schemas.microsoft.com/office/drawing/2015/10/21/chartex" xmlns:cx3="http://schemas.microsoft.com/office/drawing/2016/5/9/chartex" xmlns:cx4="http://schemas.microsoft.com/office/drawing/2016/5/10/chartex" xmlns:cx5="http://schemas.microsoft.com/office/drawing/2016/5/11/chartex" xmlns:cx6="http://schemas.microsoft.com/office/drawing/2016/5/12/chartex" xmlns:cx7="http://schemas.microsoft.com/office/drawing/2016/5/13/chartex" xmlns:cx8="http://schemas.microsoft.com/office/drawing/2016/5/14/chartex" xmlns:mc="http://schemas.openxmlformats.org/markup-compatibility/2006" xmlns:aink="http://schemas.microsoft.com/office/drawing/2016/ink" xmlns:am3d="http://schemas.microsoft.com/office/drawing/2017/model3d" xmlns:o="urn:schemas-microsoft-com:office:office" xmlns:r="http://schemas.openxmlformats.org/officeDocument/2006/relationships" xmlns:m="http://schemas.openxmlformats.org/officeDocument/2006/math" xmlns:v="urn:schemas-microsoft-com:vml" xmlns:wp14="http://schemas.microsoft.com/office/word/2010/wordprocessingDrawing" xmlns:wp="http://schemas.openxmlformats.org/drawingml/2006/wordprocessingDrawing" xmlns:w10="urn:schemas-microsoft-com:office:word" xmlns:w="http://schemas.openxmlformats.org/wordprocessingml/2006/main" xmlns:w14="http://schemas.microsoft.com/office/word/2010/wordml" xmlns:w15="http://schemas.microsoft.com/office/word/2012/wordml" xmlns:w16cex="http://schemas.microsoft.com/office/word/2018/wordml/cex" xmlns:w16cid="http://schemas.microsoft.com/office/word/2016/wordml/cid" xmlns:w16="http://schemas.microsoft.com/office/word/2018/wordml" xmlns:w16sdtdh="http://schemas.microsoft.com/office/word/2020/wordml/sdtdatahash" xmlns:w16se="http://schemas.microsoft.com/office/word/2015/wordml/symex" xmlns:wpg="http://schemas.microsoft.com/office/word/2010/wordprocessingGroup" xmlns:wpi="http://schemas.microsoft.com/office/word/2010/wordprocessingInk" xmlns:wne="http://schemas.microsoft.com/office/word/2006/wordml" xmlns:wps="http://schemas.microsoft.com/office/word/2010/wordprocessingShape" mc:Ignorable="w14 w15 w16se w16cid w16 w16cex w16sdtdh wp14">
+  <w:p>
+    <w:pPr>
+      <w:pStyle w:val="Piedepgina"/>
+    </w:pPr>
+  </w:p>
+</w:ftr>
+</file>
+
+<file path=word/footer2.xml><?xml version="1.0" encoding="utf-8"?>
+<w:ftr xmlns:wpc="http://schemas.microsoft.com/office/word/2010/wordprocessingCanvas" xmlns:cx="http://schemas.microsoft.com/office/drawing/2014/chartex" xmlns:cx1="http://schemas.microsoft.com/office/drawing/2015/9/8/chartex" xmlns:cx2="http://schemas.microsoft.com/office/drawing/2015/10/21/chartex" xmlns:cx3="http://schemas.microsoft.com/office/drawing/2016/5/9/chartex" xmlns:cx4="http://schemas.microsoft.com/office/drawing/2016/5/10/chartex" xmlns:cx5="http://schemas.microsoft.com/office/drawing/2016/5/11/chartex" xmlns:cx6="http://schemas.microsoft.com/office/drawing/2016/5/12/chartex" xmlns:cx7="http://schemas.microsoft.com/office/drawing/2016/5/13/chartex" xmlns:cx8="http://schemas.microsoft.com/office/drawing/2016/5/14/chartex" xmlns:mc="http://schemas.openxmlformats.org/markup-compatibility/2006" xmlns:aink="http://schemas.microsoft.com/office/drawing/2016/ink" xmlns:am3d="http://schemas.microsoft.com/office/drawing/2017/model3d" xmlns:o="urn:schemas-microsoft-com:office:office" xmlns:r="http://schemas.openxmlformats.org/officeDocument/2006/relationships" xmlns:m="http://schemas.openxmlformats.org/officeDocument/2006/math" xmlns:v="urn:schemas-microsoft-com:vml" xmlns:wp14="http://schemas.microsoft.com/office/word/2010/wordprocessingDrawing" xmlns:wp="http://schemas.openxmlformats.org/drawingml/2006/wordprocessingDrawing" xmlns:w10="urn:schemas-microsoft-com:office:word" xmlns:w="http://schemas.openxmlformats.org/wordprocessingml/2006/main" xmlns:w14="http://schemas.microsoft.com/office/word/2010/wordml" xmlns:w15="http://schemas.microsoft.com/office/word/2012/wordml" xmlns:w16cex="http://schemas.microsoft.com/office/word/2018/wordml/cex" xmlns:w16cid="http://schemas.microsoft.com/office/word/2016/wordml/cid" xmlns:w16="http://schemas.microsoft.com/office/word/2018/wordml" xmlns:w16sdtdh="http://schemas.microsoft.com/office/word/2020/wordml/sdtdatahash" xmlns:w16se="http://schemas.microsoft.com/office/word/2015/wordml/symex" xmlns:wpg="http://schemas.microsoft.com/office/word/2010/wordprocessingGroup" xmlns:wpi="http://schemas.microsoft.com/office/word/2010/wordprocessingInk" xmlns:wne="http://schemas.microsoft.com/office/word/2006/wordml" xmlns:wps="http://schemas.microsoft.com/office/word/2010/wordprocessingShape" mc:Ignorable="w14 w15 w16se w16cid w16 w16cex w16sdtdh wp14">
   <w:tbl>
     <w:tblPr>
       <w:tblStyle w:val="Tablaconcuadrcula"/>
@@ -3023,8 +3665,8 @@
 </w:ftr>
 </file>
 
-<file path=word/footer2.xml><?xml version="1.0" encoding="utf-8"?>
-<w:ftr xmlns:wpc="http://schemas.microsoft.com/office/word/2010/wordprocessingCanvas" xmlns:cx="http://schemas.microsoft.com/office/drawing/2014/chartex" xmlns:cx1="http://schemas.microsoft.com/office/drawing/2015/9/8/chartex" xmlns:cx2="http://schemas.microsoft.com/office/drawing/2015/10/21/chartex" xmlns:cx3="http://schemas.microsoft.com/office/drawing/2016/5/9/chartex" xmlns:cx4="http://schemas.microsoft.com/office/drawing/2016/5/10/chartex" xmlns:cx5="http://schemas.microsoft.com/office/drawing/2016/5/11/chartex" xmlns:cx6="http://schemas.microsoft.com/office/drawing/2016/5/12/chartex" xmlns:cx7="http://schemas.microsoft.com/office/drawing/2016/5/13/chartex" xmlns:cx8="http://schemas.microsoft.com/office/drawing/2016/5/14/chartex" xmlns:mc="http://schemas.openxmlformats.org/markup-compatibility/2006" xmlns:aink="http://schemas.microsoft.com/office/drawing/2016/ink" xmlns:am3d="http://schemas.microsoft.com/office/drawing/2017/model3d" xmlns:o="urn:schemas-microsoft-com:office:office" xmlns:oel="http://schemas.microsoft.com/office/2019/extlst" xmlns:r="http://schemas.openxmlformats.org/officeDocument/2006/relationships" xmlns:m="http://schemas.openxmlformats.org/officeDocument/2006/math" xmlns:v="urn:schemas-microsoft-com:vml" xmlns:wp14="http://schemas.microsoft.com/office/word/2010/wordprocessingDrawing" xmlns:wp="http://schemas.openxmlformats.org/drawingml/2006/wordprocessingDrawing" xmlns:w10="urn:schemas-microsoft-com:office:word" xmlns:w="http://schemas.openxmlformats.org/wordprocessingml/2006/main" xmlns:w14="http://schemas.microsoft.com/office/word/2010/wordml" xmlns:w15="http://schemas.microsoft.com/office/word/2012/wordml" xmlns:w16cex="http://schemas.microsoft.com/office/word/2018/wordml/cex" xmlns:w16cid="http://schemas.microsoft.com/office/word/2016/wordml/cid" xmlns:w16="http://schemas.microsoft.com/office/word/2018/wordml" xmlns:w16du="http://schemas.microsoft.com/office/word/2023/wordml/word16du" xmlns:w16sdtdh="http://schemas.microsoft.com/office/word/2020/wordml/sdtdatahash" xmlns:w16sdtfl="http://schemas.microsoft.com/office/word/2024/wordml/sdtformatlock" xmlns:w16se="http://schemas.microsoft.com/office/word/2015/wordml/symex" xmlns:wpg="http://schemas.microsoft.com/office/word/2010/wordprocessingGroup" xmlns:wpi="http://schemas.microsoft.com/office/word/2010/wordprocessingInk" xmlns:wne="http://schemas.microsoft.com/office/word/2006/wordml" xmlns:wps="http://schemas.microsoft.com/office/word/2010/wordprocessingShape" mc:Ignorable="w14 w15 w16se w16cid w16 w16cex w16sdtdh w16sdtfl w16du wp14">
+<file path=word/footer3.xml><?xml version="1.0" encoding="utf-8"?>
+<w:ftr xmlns:wpc="http://schemas.microsoft.com/office/word/2010/wordprocessingCanvas" xmlns:cx="http://schemas.microsoft.com/office/drawing/2014/chartex" xmlns:cx1="http://schemas.microsoft.com/office/drawing/2015/9/8/chartex" xmlns:cx2="http://schemas.microsoft.com/office/drawing/2015/10/21/chartex" xmlns:cx3="http://schemas.microsoft.com/office/drawing/2016/5/9/chartex" xmlns:cx4="http://schemas.microsoft.com/office/drawing/2016/5/10/chartex" xmlns:cx5="http://schemas.microsoft.com/office/drawing/2016/5/11/chartex" xmlns:cx6="http://schemas.microsoft.com/office/drawing/2016/5/12/chartex" xmlns:cx7="http://schemas.microsoft.com/office/drawing/2016/5/13/chartex" xmlns:cx8="http://schemas.microsoft.com/office/drawing/2016/5/14/chartex" xmlns:mc="http://schemas.openxmlformats.org/markup-compatibility/2006" xmlns:aink="http://schemas.microsoft.com/office/drawing/2016/ink" xmlns:am3d="http://schemas.microsoft.com/office/drawing/2017/model3d" xmlns:o="urn:schemas-microsoft-com:office:office" xmlns:r="http://schemas.openxmlformats.org/officeDocument/2006/relationships" xmlns:m="http://schemas.openxmlformats.org/officeDocument/2006/math" xmlns:v="urn:schemas-microsoft-com:vml" xmlns:wp14="http://schemas.microsoft.com/office/word/2010/wordprocessingDrawing" xmlns:wp="http://schemas.openxmlformats.org/drawingml/2006/wordprocessingDrawing" xmlns:w10="urn:schemas-microsoft-com:office:word" xmlns:w="http://schemas.openxmlformats.org/wordprocessingml/2006/main" xmlns:w14="http://schemas.microsoft.com/office/word/2010/wordml" xmlns:w15="http://schemas.microsoft.com/office/word/2012/wordml" xmlns:w16cex="http://schemas.microsoft.com/office/word/2018/wordml/cex" xmlns:w16cid="http://schemas.microsoft.com/office/word/2016/wordml/cid" xmlns:w16="http://schemas.microsoft.com/office/word/2018/wordml" xmlns:w16sdtdh="http://schemas.microsoft.com/office/word/2020/wordml/sdtdatahash" xmlns:w16se="http://schemas.microsoft.com/office/word/2015/wordml/symex" xmlns:wpg="http://schemas.microsoft.com/office/word/2010/wordprocessingGroup" xmlns:wpi="http://schemas.microsoft.com/office/word/2010/wordprocessingInk" xmlns:wne="http://schemas.microsoft.com/office/word/2006/wordml" xmlns:wps="http://schemas.microsoft.com/office/word/2010/wordprocessingShape" mc:Ignorable="w14 w15 w16se w16cid w16 w16cex w16sdtdh wp14">
   <w:tbl>
     <w:tblPr>
       <w:tblStyle w:val="Tablaconcuadrcula"/>
@@ -3266,8 +3908,8 @@
 </w:ftr>
 </file>
 
-<file path=word/footer3.xml><?xml version="1.0" encoding="utf-8"?>
-<w:ftr xmlns:wpc="http://schemas.microsoft.com/office/word/2010/wordprocessingCanvas" xmlns:cx="http://schemas.microsoft.com/office/drawing/2014/chartex" xmlns:cx1="http://schemas.microsoft.com/office/drawing/2015/9/8/chartex" xmlns:cx2="http://schemas.microsoft.com/office/drawing/2015/10/21/chartex" xmlns:cx3="http://schemas.microsoft.com/office/drawing/2016/5/9/chartex" xmlns:cx4="http://schemas.microsoft.com/office/drawing/2016/5/10/chartex" xmlns:cx5="http://schemas.microsoft.com/office/drawing/2016/5/11/chartex" xmlns:cx6="http://schemas.microsoft.com/office/drawing/2016/5/12/chartex" xmlns:cx7="http://schemas.microsoft.com/office/drawing/2016/5/13/chartex" xmlns:cx8="http://schemas.microsoft.com/office/drawing/2016/5/14/chartex" xmlns:mc="http://schemas.openxmlformats.org/markup-compatibility/2006" xmlns:aink="http://schemas.microsoft.com/office/drawing/2016/ink" xmlns:am3d="http://schemas.microsoft.com/office/drawing/2017/model3d" xmlns:o="urn:schemas-microsoft-com:office:office" xmlns:oel="http://schemas.microsoft.com/office/2019/extlst" xmlns:r="http://schemas.openxmlformats.org/officeDocument/2006/relationships" xmlns:m="http://schemas.openxmlformats.org/officeDocument/2006/math" xmlns:v="urn:schemas-microsoft-com:vml" xmlns:wp14="http://schemas.microsoft.com/office/word/2010/wordprocessingDrawing" xmlns:wp="http://schemas.openxmlformats.org/drawingml/2006/wordprocessingDrawing" xmlns:w10="urn:schemas-microsoft-com:office:word" xmlns:w="http://schemas.openxmlformats.org/wordprocessingml/2006/main" xmlns:w14="http://schemas.microsoft.com/office/word/2010/wordml" xmlns:w15="http://schemas.microsoft.com/office/word/2012/wordml" xmlns:w16cex="http://schemas.microsoft.com/office/word/2018/wordml/cex" xmlns:w16cid="http://schemas.microsoft.com/office/word/2016/wordml/cid" xmlns:w16="http://schemas.microsoft.com/office/word/2018/wordml" xmlns:w16du="http://schemas.microsoft.com/office/word/2023/wordml/word16du" xmlns:w16sdtdh="http://schemas.microsoft.com/office/word/2020/wordml/sdtdatahash" xmlns:w16sdtfl="http://schemas.microsoft.com/office/word/2024/wordml/sdtformatlock" xmlns:w16se="http://schemas.microsoft.com/office/word/2015/wordml/symex" xmlns:wpg="http://schemas.microsoft.com/office/word/2010/wordprocessingGroup" xmlns:wpi="http://schemas.microsoft.com/office/word/2010/wordprocessingInk" xmlns:wne="http://schemas.microsoft.com/office/word/2006/wordml" xmlns:wps="http://schemas.microsoft.com/office/word/2010/wordprocessingShape" mc:Ignorable="w14 w15 w16se w16cid w16 w16cex w16sdtdh w16sdtfl w16du wp14">
+<file path=word/footer4.xml><?xml version="1.0" encoding="utf-8"?>
+<w:ftr xmlns:wpc="http://schemas.microsoft.com/office/word/2010/wordprocessingCanvas" xmlns:cx="http://schemas.microsoft.com/office/drawing/2014/chartex" xmlns:cx1="http://schemas.microsoft.com/office/drawing/2015/9/8/chartex" xmlns:cx2="http://schemas.microsoft.com/office/drawing/2015/10/21/chartex" xmlns:cx3="http://schemas.microsoft.com/office/drawing/2016/5/9/chartex" xmlns:cx4="http://schemas.microsoft.com/office/drawing/2016/5/10/chartex" xmlns:cx5="http://schemas.microsoft.com/office/drawing/2016/5/11/chartex" xmlns:cx6="http://schemas.microsoft.com/office/drawing/2016/5/12/chartex" xmlns:cx7="http://schemas.microsoft.com/office/drawing/2016/5/13/chartex" xmlns:cx8="http://schemas.microsoft.com/office/drawing/2016/5/14/chartex" xmlns:mc="http://schemas.openxmlformats.org/markup-compatibility/2006" xmlns:aink="http://schemas.microsoft.com/office/drawing/2016/ink" xmlns:am3d="http://schemas.microsoft.com/office/drawing/2017/model3d" xmlns:o="urn:schemas-microsoft-com:office:office" xmlns:r="http://schemas.openxmlformats.org/officeDocument/2006/relationships" xmlns:m="http://schemas.openxmlformats.org/officeDocument/2006/math" xmlns:v="urn:schemas-microsoft-com:vml" xmlns:wp14="http://schemas.microsoft.com/office/word/2010/wordprocessingDrawing" xmlns:wp="http://schemas.openxmlformats.org/drawingml/2006/wordprocessingDrawing" xmlns:w10="urn:schemas-microsoft-com:office:word" xmlns:w="http://schemas.openxmlformats.org/wordprocessingml/2006/main" xmlns:w14="http://schemas.microsoft.com/office/word/2010/wordml" xmlns:w15="http://schemas.microsoft.com/office/word/2012/wordml" xmlns:w16cex="http://schemas.microsoft.com/office/word/2018/wordml/cex" xmlns:w16cid="http://schemas.microsoft.com/office/word/2016/wordml/cid" xmlns:w16="http://schemas.microsoft.com/office/word/2018/wordml" xmlns:w16sdtdh="http://schemas.microsoft.com/office/word/2020/wordml/sdtdatahash" xmlns:w16se="http://schemas.microsoft.com/office/word/2015/wordml/symex" xmlns:wpg="http://schemas.microsoft.com/office/word/2010/wordprocessingGroup" xmlns:wpi="http://schemas.microsoft.com/office/word/2010/wordprocessingInk" xmlns:wne="http://schemas.microsoft.com/office/word/2006/wordml" xmlns:wps="http://schemas.microsoft.com/office/word/2010/wordprocessingShape" mc:Ignorable="w14 w15 w16se w16cid w16 w16cex w16sdtdh wp14">
   <w:tbl>
     <w:tblPr>
       <w:tblStyle w:val="Tablaconcuadrcula"/>
@@ -3322,7 +3964,18 @@
               <w:sz w:val="16"/>
               <w:szCs w:val="16"/>
             </w:rPr>
-            <w:t>ANEJO 4 – INVENTARIO ENVOLVENTE</w:t>
+            <w:t>ANEJO</w:t>
+          </w:r>
+          <w:r>
+            <w:rPr>
+              <w:rFonts w:ascii="Bahnschrift Light" w:hAnsi="Bahnschrift Light"/>
+              <w:b/>
+              <w:bCs/>
+              <w:color w:val="3361E9"/>
+              <w:sz w:val="16"/>
+              <w:szCs w:val="16"/>
+            </w:rPr>
+            <w:t xml:space="preserve"> 2 – FACTURACIÓN ENERGÉTICA</w:t>
           </w:r>
         </w:p>
       </w:tc>
@@ -3424,7 +4077,7 @@
 </file>
 
 <file path=word/footnotes.xml><?xml version="1.0" encoding="utf-8"?>
-<w:footnotes xmlns:wpc="http://schemas.microsoft.com/office/word/2010/wordprocessingCanvas" xmlns:cx="http://schemas.microsoft.com/office/drawing/2014/chartex" xmlns:cx1="http://schemas.microsoft.com/office/drawing/2015/9/8/chartex" xmlns:cx2="http://schemas.microsoft.com/office/drawing/2015/10/21/chartex" xmlns:cx3="http://schemas.microsoft.com/office/drawing/2016/5/9/chartex" xmlns:cx4="http://schemas.microsoft.com/office/drawing/2016/5/10/chartex" xmlns:cx5="http://schemas.microsoft.com/office/drawing/2016/5/11/chartex" xmlns:cx6="http://schemas.microsoft.com/office/drawing/2016/5/12/chartex" xmlns:cx7="http://schemas.microsoft.com/office/drawing/2016/5/13/chartex" xmlns:cx8="http://schemas.microsoft.com/office/drawing/2016/5/14/chartex" xmlns:mc="http://schemas.openxmlformats.org/markup-compatibility/2006" xmlns:aink="http://schemas.microsoft.com/office/drawing/2016/ink" xmlns:am3d="http://schemas.microsoft.com/office/drawing/2017/model3d" xmlns:o="urn:schemas-microsoft-com:office:office" xmlns:oel="http://schemas.microsoft.com/office/2019/extlst" xmlns:r="http://schemas.openxmlformats.org/officeDocument/2006/relationships" xmlns:m="http://schemas.openxmlformats.org/officeDocument/2006/math" xmlns:v="urn:schemas-microsoft-com:vml" xmlns:wp14="http://schemas.microsoft.com/office/word/2010/wordprocessingDrawing" xmlns:wp="http://schemas.openxmlformats.org/drawingml/2006/wordprocessingDrawing" xmlns:w10="urn:schemas-microsoft-com:office:word" xmlns:w="http://schemas.openxmlformats.org/wordprocessingml/2006/main" xmlns:w14="http://schemas.microsoft.com/office/word/2010/wordml" xmlns:w15="http://schemas.microsoft.com/office/word/2012/wordml" xmlns:w16cex="http://schemas.microsoft.com/office/word/2018/wordml/cex" xmlns:w16cid="http://schemas.microsoft.com/office/word/2016/wordml/cid" xmlns:w16="http://schemas.microsoft.com/office/word/2018/wordml" xmlns:w16du="http://schemas.microsoft.com/office/word/2023/wordml/word16du" xmlns:w16sdtdh="http://schemas.microsoft.com/office/word/2020/wordml/sdtdatahash" xmlns:w16sdtfl="http://schemas.microsoft.com/office/word/2024/wordml/sdtformatlock" xmlns:w16se="http://schemas.microsoft.com/office/word/2015/wordml/symex" xmlns:wpg="http://schemas.microsoft.com/office/word/2010/wordprocessingGroup" xmlns:wpi="http://schemas.microsoft.com/office/word/2010/wordprocessingInk" xmlns:wne="http://schemas.microsoft.com/office/word/2006/wordml" xmlns:wps="http://schemas.microsoft.com/office/word/2010/wordprocessingShape" mc:Ignorable="w14 w15 w16se w16cid w16 w16cex w16sdtdh w16sdtfl w16du wp14">
+<w:footnotes xmlns:wpc="http://schemas.microsoft.com/office/word/2010/wordprocessingCanvas" xmlns:cx="http://schemas.microsoft.com/office/drawing/2014/chartex" xmlns:cx1="http://schemas.microsoft.com/office/drawing/2015/9/8/chartex" xmlns:cx2="http://schemas.microsoft.com/office/drawing/2015/10/21/chartex" xmlns:cx3="http://schemas.microsoft.com/office/drawing/2016/5/9/chartex" xmlns:cx4="http://schemas.microsoft.com/office/drawing/2016/5/10/chartex" xmlns:cx5="http://schemas.microsoft.com/office/drawing/2016/5/11/chartex" xmlns:cx6="http://schemas.microsoft.com/office/drawing/2016/5/12/chartex" xmlns:cx7="http://schemas.microsoft.com/office/drawing/2016/5/13/chartex" xmlns:cx8="http://schemas.microsoft.com/office/drawing/2016/5/14/chartex" xmlns:mc="http://schemas.openxmlformats.org/markup-compatibility/2006" xmlns:aink="http://schemas.microsoft.com/office/drawing/2016/ink" xmlns:am3d="http://schemas.microsoft.com/office/drawing/2017/model3d" xmlns:o="urn:schemas-microsoft-com:office:office" xmlns:r="http://schemas.openxmlformats.org/officeDocument/2006/relationships" xmlns:m="http://schemas.openxmlformats.org/officeDocument/2006/math" xmlns:v="urn:schemas-microsoft-com:vml" xmlns:wp14="http://schemas.microsoft.com/office/word/2010/wordprocessingDrawing" xmlns:wp="http://schemas.openxmlformats.org/drawingml/2006/wordprocessingDrawing" xmlns:w10="urn:schemas-microsoft-com:office:word" xmlns:w="http://schemas.openxmlformats.org/wordprocessingml/2006/main" xmlns:w14="http://schemas.microsoft.com/office/word/2010/wordml" xmlns:w15="http://schemas.microsoft.com/office/word/2012/wordml" xmlns:w16cex="http://schemas.microsoft.com/office/word/2018/wordml/cex" xmlns:w16cid="http://schemas.microsoft.com/office/word/2016/wordml/cid" xmlns:w16="http://schemas.microsoft.com/office/word/2018/wordml" xmlns:w16sdtdh="http://schemas.microsoft.com/office/word/2020/wordml/sdtdatahash" xmlns:w16se="http://schemas.microsoft.com/office/word/2015/wordml/symex" xmlns:wpg="http://schemas.microsoft.com/office/word/2010/wordprocessingGroup" xmlns:wpi="http://schemas.microsoft.com/office/word/2010/wordprocessingInk" xmlns:wne="http://schemas.microsoft.com/office/word/2006/wordml" xmlns:wps="http://schemas.microsoft.com/office/word/2010/wordprocessingShape" mc:Ignorable="w14 w15 w16se w16cid w16 w16cex w16sdtdh wp14">
   <w:footnote w:type="separator" w:id="-1">
     <w:p>
       <w:pPr>
@@ -3449,7 +4102,17 @@
 </file>
 
 <file path=word/header1.xml><?xml version="1.0" encoding="utf-8"?>
-<w:hdr xmlns:wpc="http://schemas.microsoft.com/office/word/2010/wordprocessingCanvas" xmlns:cx="http://schemas.microsoft.com/office/drawing/2014/chartex" xmlns:cx1="http://schemas.microsoft.com/office/drawing/2015/9/8/chartex" xmlns:cx2="http://schemas.microsoft.com/office/drawing/2015/10/21/chartex" xmlns:cx3="http://schemas.microsoft.com/office/drawing/2016/5/9/chartex" xmlns:cx4="http://schemas.microsoft.com/office/drawing/2016/5/10/chartex" xmlns:cx5="http://schemas.microsoft.com/office/drawing/2016/5/11/chartex" xmlns:cx6="http://schemas.microsoft.com/office/drawing/2016/5/12/chartex" xmlns:cx7="http://schemas.microsoft.com/office/drawing/2016/5/13/chartex" xmlns:cx8="http://schemas.microsoft.com/office/drawing/2016/5/14/chartex" xmlns:mc="http://schemas.openxmlformats.org/markup-compatibility/2006" xmlns:aink="http://schemas.microsoft.com/office/drawing/2016/ink" xmlns:am3d="http://schemas.microsoft.com/office/drawing/2017/model3d" xmlns:o="urn:schemas-microsoft-com:office:office" xmlns:oel="http://schemas.microsoft.com/office/2019/extlst" xmlns:r="http://schemas.openxmlformats.org/officeDocument/2006/relationships" xmlns:m="http://schemas.openxmlformats.org/officeDocument/2006/math" xmlns:v="urn:schemas-microsoft-com:vml" xmlns:wp14="http://schemas.microsoft.com/office/word/2010/wordprocessingDrawing" xmlns:wp="http://schemas.openxmlformats.org/drawingml/2006/wordprocessingDrawing" xmlns:w10="urn:schemas-microsoft-com:office:word" xmlns:w="http://schemas.openxmlformats.org/wordprocessingml/2006/main" xmlns:w14="http://schemas.microsoft.com/office/word/2010/wordml" xmlns:w15="http://schemas.microsoft.com/office/word/2012/wordml" xmlns:w16cex="http://schemas.microsoft.com/office/word/2018/wordml/cex" xmlns:w16cid="http://schemas.microsoft.com/office/word/2016/wordml/cid" xmlns:w16="http://schemas.microsoft.com/office/word/2018/wordml" xmlns:w16du="http://schemas.microsoft.com/office/word/2023/wordml/word16du" xmlns:w16sdtdh="http://schemas.microsoft.com/office/word/2020/wordml/sdtdatahash" xmlns:w16sdtfl="http://schemas.microsoft.com/office/word/2024/wordml/sdtformatlock" xmlns:w16se="http://schemas.microsoft.com/office/word/2015/wordml/symex" xmlns:wpg="http://schemas.microsoft.com/office/word/2010/wordprocessingGroup" xmlns:wpi="http://schemas.microsoft.com/office/word/2010/wordprocessingInk" xmlns:wne="http://schemas.microsoft.com/office/word/2006/wordml" xmlns:wps="http://schemas.microsoft.com/office/word/2010/wordprocessingShape" mc:Ignorable="w14 w15 w16se w16cid w16 w16cex w16sdtdh w16sdtfl w16du wp14">
+<w:hdr xmlns:wpc="http://schemas.microsoft.com/office/word/2010/wordprocessingCanvas" xmlns:cx="http://schemas.microsoft.com/office/drawing/2014/chartex" xmlns:cx1="http://schemas.microsoft.com/office/drawing/2015/9/8/chartex" xmlns:cx2="http://schemas.microsoft.com/office/drawing/2015/10/21/chartex" xmlns:cx3="http://schemas.microsoft.com/office/drawing/2016/5/9/chartex" xmlns:cx4="http://schemas.microsoft.com/office/drawing/2016/5/10/chartex" xmlns:cx5="http://schemas.microsoft.com/office/drawing/2016/5/11/chartex" xmlns:cx6="http://schemas.microsoft.com/office/drawing/2016/5/12/chartex" xmlns:cx7="http://schemas.microsoft.com/office/drawing/2016/5/13/chartex" xmlns:cx8="http://schemas.microsoft.com/office/drawing/2016/5/14/chartex" xmlns:mc="http://schemas.openxmlformats.org/markup-compatibility/2006" xmlns:aink="http://schemas.microsoft.com/office/drawing/2016/ink" xmlns:am3d="http://schemas.microsoft.com/office/drawing/2017/model3d" xmlns:o="urn:schemas-microsoft-com:office:office" xmlns:r="http://schemas.openxmlformats.org/officeDocument/2006/relationships" xmlns:m="http://schemas.openxmlformats.org/officeDocument/2006/math" xmlns:v="urn:schemas-microsoft-com:vml" xmlns:wp14="http://schemas.microsoft.com/office/word/2010/wordprocessingDrawing" xmlns:wp="http://schemas.openxmlformats.org/drawingml/2006/wordprocessingDrawing" xmlns:w10="urn:schemas-microsoft-com:office:word" xmlns:w="http://schemas.openxmlformats.org/wordprocessingml/2006/main" xmlns:w14="http://schemas.microsoft.com/office/word/2010/wordml" xmlns:w15="http://schemas.microsoft.com/office/word/2012/wordml" xmlns:w16cex="http://schemas.microsoft.com/office/word/2018/wordml/cex" xmlns:w16cid="http://schemas.microsoft.com/office/word/2016/wordml/cid" xmlns:w16="http://schemas.microsoft.com/office/word/2018/wordml" xmlns:w16sdtdh="http://schemas.microsoft.com/office/word/2020/wordml/sdtdatahash" xmlns:w16se="http://schemas.microsoft.com/office/word/2015/wordml/symex" xmlns:wpg="http://schemas.microsoft.com/office/word/2010/wordprocessingGroup" xmlns:wpi="http://schemas.microsoft.com/office/word/2010/wordprocessingInk" xmlns:wne="http://schemas.microsoft.com/office/word/2006/wordml" xmlns:wps="http://schemas.microsoft.com/office/word/2010/wordprocessingShape" mc:Ignorable="w14 w15 w16se w16cid w16 w16cex w16sdtdh wp14">
+  <w:p>
+    <w:pPr>
+      <w:pStyle w:val="Encabezado"/>
+    </w:pPr>
+  </w:p>
+</w:hdr>
+</file>
+
+<file path=word/header2.xml><?xml version="1.0" encoding="utf-8"?>
+<w:hdr xmlns:wpc="http://schemas.microsoft.com/office/word/2010/wordprocessingCanvas" xmlns:cx="http://schemas.microsoft.com/office/drawing/2014/chartex" xmlns:cx1="http://schemas.microsoft.com/office/drawing/2015/9/8/chartex" xmlns:cx2="http://schemas.microsoft.com/office/drawing/2015/10/21/chartex" xmlns:cx3="http://schemas.microsoft.com/office/drawing/2016/5/9/chartex" xmlns:cx4="http://schemas.microsoft.com/office/drawing/2016/5/10/chartex" xmlns:cx5="http://schemas.microsoft.com/office/drawing/2016/5/11/chartex" xmlns:cx6="http://schemas.microsoft.com/office/drawing/2016/5/12/chartex" xmlns:cx7="http://schemas.microsoft.com/office/drawing/2016/5/13/chartex" xmlns:cx8="http://schemas.microsoft.com/office/drawing/2016/5/14/chartex" xmlns:mc="http://schemas.openxmlformats.org/markup-compatibility/2006" xmlns:aink="http://schemas.microsoft.com/office/drawing/2016/ink" xmlns:am3d="http://schemas.microsoft.com/office/drawing/2017/model3d" xmlns:o="urn:schemas-microsoft-com:office:office" xmlns:r="http://schemas.openxmlformats.org/officeDocument/2006/relationships" xmlns:m="http://schemas.openxmlformats.org/officeDocument/2006/math" xmlns:v="urn:schemas-microsoft-com:vml" xmlns:wp14="http://schemas.microsoft.com/office/word/2010/wordprocessingDrawing" xmlns:wp="http://schemas.openxmlformats.org/drawingml/2006/wordprocessingDrawing" xmlns:w10="urn:schemas-microsoft-com:office:word" xmlns:w="http://schemas.openxmlformats.org/wordprocessingml/2006/main" xmlns:w14="http://schemas.microsoft.com/office/word/2010/wordml" xmlns:w15="http://schemas.microsoft.com/office/word/2012/wordml" xmlns:w16cex="http://schemas.microsoft.com/office/word/2018/wordml/cex" xmlns:w16cid="http://schemas.microsoft.com/office/word/2016/wordml/cid" xmlns:w16="http://schemas.microsoft.com/office/word/2018/wordml" xmlns:w16sdtdh="http://schemas.microsoft.com/office/word/2020/wordml/sdtdatahash" xmlns:w16se="http://schemas.microsoft.com/office/word/2015/wordml/symex" xmlns:wpg="http://schemas.microsoft.com/office/word/2010/wordprocessingGroup" xmlns:wpi="http://schemas.microsoft.com/office/word/2010/wordprocessingInk" xmlns:wne="http://schemas.microsoft.com/office/word/2006/wordml" xmlns:wps="http://schemas.microsoft.com/office/word/2010/wordprocessingShape" mc:Ignorable="w14 w15 w16se w16cid w16 w16cex w16sdtdh wp14">
   <w:p>
     <w:pPr>
       <w:pStyle w:val="Encabezado"/>
@@ -3584,8 +4247,8 @@
 </w:hdr>
 </file>
 
-<file path=word/header2.xml><?xml version="1.0" encoding="utf-8"?>
-<w:hdr xmlns:wpc="http://schemas.microsoft.com/office/word/2010/wordprocessingCanvas" xmlns:cx="http://schemas.microsoft.com/office/drawing/2014/chartex" xmlns:cx1="http://schemas.microsoft.com/office/drawing/2015/9/8/chartex" xmlns:cx2="http://schemas.microsoft.com/office/drawing/2015/10/21/chartex" xmlns:cx3="http://schemas.microsoft.com/office/drawing/2016/5/9/chartex" xmlns:cx4="http://schemas.microsoft.com/office/drawing/2016/5/10/chartex" xmlns:cx5="http://schemas.microsoft.com/office/drawing/2016/5/11/chartex" xmlns:cx6="http://schemas.microsoft.com/office/drawing/2016/5/12/chartex" xmlns:cx7="http://schemas.microsoft.com/office/drawing/2016/5/13/chartex" xmlns:cx8="http://schemas.microsoft.com/office/drawing/2016/5/14/chartex" xmlns:mc="http://schemas.openxmlformats.org/markup-compatibility/2006" xmlns:aink="http://schemas.microsoft.com/office/drawing/2016/ink" xmlns:am3d="http://schemas.microsoft.com/office/drawing/2017/model3d" xmlns:o="urn:schemas-microsoft-com:office:office" xmlns:oel="http://schemas.microsoft.com/office/2019/extlst" xmlns:r="http://schemas.openxmlformats.org/officeDocument/2006/relationships" xmlns:m="http://schemas.openxmlformats.org/officeDocument/2006/math" xmlns:v="urn:schemas-microsoft-com:vml" xmlns:wp14="http://schemas.microsoft.com/office/word/2010/wordprocessingDrawing" xmlns:wp="http://schemas.openxmlformats.org/drawingml/2006/wordprocessingDrawing" xmlns:w10="urn:schemas-microsoft-com:office:word" xmlns:w="http://schemas.openxmlformats.org/wordprocessingml/2006/main" xmlns:w14="http://schemas.microsoft.com/office/word/2010/wordml" xmlns:w15="http://schemas.microsoft.com/office/word/2012/wordml" xmlns:w16cex="http://schemas.microsoft.com/office/word/2018/wordml/cex" xmlns:w16cid="http://schemas.microsoft.com/office/word/2016/wordml/cid" xmlns:w16="http://schemas.microsoft.com/office/word/2018/wordml" xmlns:w16du="http://schemas.microsoft.com/office/word/2023/wordml/word16du" xmlns:w16sdtdh="http://schemas.microsoft.com/office/word/2020/wordml/sdtdatahash" xmlns:w16sdtfl="http://schemas.microsoft.com/office/word/2024/wordml/sdtformatlock" xmlns:w16se="http://schemas.microsoft.com/office/word/2015/wordml/symex" xmlns:wpg="http://schemas.microsoft.com/office/word/2010/wordprocessingGroup" xmlns:wpi="http://schemas.microsoft.com/office/word/2010/wordprocessingInk" xmlns:wne="http://schemas.microsoft.com/office/word/2006/wordml" xmlns:wps="http://schemas.microsoft.com/office/word/2010/wordprocessingShape" mc:Ignorable="w14 w15 w16se w16cid w16 w16cex w16sdtdh w16sdtfl w16du wp14">
+<file path=word/header3.xml><?xml version="1.0" encoding="utf-8"?>
+<w:hdr xmlns:wpc="http://schemas.microsoft.com/office/word/2010/wordprocessingCanvas" xmlns:cx="http://schemas.microsoft.com/office/drawing/2014/chartex" xmlns:cx1="http://schemas.microsoft.com/office/drawing/2015/9/8/chartex" xmlns:cx2="http://schemas.microsoft.com/office/drawing/2015/10/21/chartex" xmlns:cx3="http://schemas.microsoft.com/office/drawing/2016/5/9/chartex" xmlns:cx4="http://schemas.microsoft.com/office/drawing/2016/5/10/chartex" xmlns:cx5="http://schemas.microsoft.com/office/drawing/2016/5/11/chartex" xmlns:cx6="http://schemas.microsoft.com/office/drawing/2016/5/12/chartex" xmlns:cx7="http://schemas.microsoft.com/office/drawing/2016/5/13/chartex" xmlns:cx8="http://schemas.microsoft.com/office/drawing/2016/5/14/chartex" xmlns:mc="http://schemas.openxmlformats.org/markup-compatibility/2006" xmlns:aink="http://schemas.microsoft.com/office/drawing/2016/ink" xmlns:am3d="http://schemas.microsoft.com/office/drawing/2017/model3d" xmlns:o="urn:schemas-microsoft-com:office:office" xmlns:r="http://schemas.openxmlformats.org/officeDocument/2006/relationships" xmlns:m="http://schemas.openxmlformats.org/officeDocument/2006/math" xmlns:v="urn:schemas-microsoft-com:vml" xmlns:wp14="http://schemas.microsoft.com/office/word/2010/wordprocessingDrawing" xmlns:wp="http://schemas.openxmlformats.org/drawingml/2006/wordprocessingDrawing" xmlns:w10="urn:schemas-microsoft-com:office:word" xmlns:w="http://schemas.openxmlformats.org/wordprocessingml/2006/main" xmlns:w14="http://schemas.microsoft.com/office/word/2010/wordml" xmlns:w15="http://schemas.microsoft.com/office/word/2012/wordml" xmlns:w16cex="http://schemas.microsoft.com/office/word/2018/wordml/cex" xmlns:w16cid="http://schemas.microsoft.com/office/word/2016/wordml/cid" xmlns:w16="http://schemas.microsoft.com/office/word/2018/wordml" xmlns:w16sdtdh="http://schemas.microsoft.com/office/word/2020/wordml/sdtdatahash" xmlns:w16se="http://schemas.microsoft.com/office/word/2015/wordml/symex" xmlns:wpg="http://schemas.microsoft.com/office/word/2010/wordprocessingGroup" xmlns:wpi="http://schemas.microsoft.com/office/word/2010/wordprocessingInk" xmlns:wne="http://schemas.microsoft.com/office/word/2006/wordml" xmlns:wps="http://schemas.microsoft.com/office/word/2010/wordprocessingShape" mc:Ignorable="w14 w15 w16se w16cid w16 w16cex w16sdtdh wp14">
   <w:p>
     <w:pPr>
       <w:pStyle w:val="Encabezado"/>
@@ -3720,8 +4383,8 @@
 </w:hdr>
 </file>
 
-<file path=word/header3.xml><?xml version="1.0" encoding="utf-8"?>
-<w:hdr xmlns:wpc="http://schemas.microsoft.com/office/word/2010/wordprocessingCanvas" xmlns:cx="http://schemas.microsoft.com/office/drawing/2014/chartex" xmlns:cx1="http://schemas.microsoft.com/office/drawing/2015/9/8/chartex" xmlns:cx2="http://schemas.microsoft.com/office/drawing/2015/10/21/chartex" xmlns:cx3="http://schemas.microsoft.com/office/drawing/2016/5/9/chartex" xmlns:cx4="http://schemas.microsoft.com/office/drawing/2016/5/10/chartex" xmlns:cx5="http://schemas.microsoft.com/office/drawing/2016/5/11/chartex" xmlns:cx6="http://schemas.microsoft.com/office/drawing/2016/5/12/chartex" xmlns:cx7="http://schemas.microsoft.com/office/drawing/2016/5/13/chartex" xmlns:cx8="http://schemas.microsoft.com/office/drawing/2016/5/14/chartex" xmlns:mc="http://schemas.openxmlformats.org/markup-compatibility/2006" xmlns:aink="http://schemas.microsoft.com/office/drawing/2016/ink" xmlns:am3d="http://schemas.microsoft.com/office/drawing/2017/model3d" xmlns:o="urn:schemas-microsoft-com:office:office" xmlns:oel="http://schemas.microsoft.com/office/2019/extlst" xmlns:r="http://schemas.openxmlformats.org/officeDocument/2006/relationships" xmlns:m="http://schemas.openxmlformats.org/officeDocument/2006/math" xmlns:v="urn:schemas-microsoft-com:vml" xmlns:wp14="http://schemas.microsoft.com/office/word/2010/wordprocessingDrawing" xmlns:wp="http://schemas.openxmlformats.org/drawingml/2006/wordprocessingDrawing" xmlns:w10="urn:schemas-microsoft-com:office:word" xmlns:w="http://schemas.openxmlformats.org/wordprocessingml/2006/main" xmlns:w14="http://schemas.microsoft.com/office/word/2010/wordml" xmlns:w15="http://schemas.microsoft.com/office/word/2012/wordml" xmlns:w16cex="http://schemas.microsoft.com/office/word/2018/wordml/cex" xmlns:w16cid="http://schemas.microsoft.com/office/word/2016/wordml/cid" xmlns:w16="http://schemas.microsoft.com/office/word/2018/wordml" xmlns:w16du="http://schemas.microsoft.com/office/word/2023/wordml/word16du" xmlns:w16sdtdh="http://schemas.microsoft.com/office/word/2020/wordml/sdtdatahash" xmlns:w16sdtfl="http://schemas.microsoft.com/office/word/2024/wordml/sdtformatlock" xmlns:w16se="http://schemas.microsoft.com/office/word/2015/wordml/symex" xmlns:wpg="http://schemas.microsoft.com/office/word/2010/wordprocessingGroup" xmlns:wpi="http://schemas.microsoft.com/office/word/2010/wordprocessingInk" xmlns:wne="http://schemas.microsoft.com/office/word/2006/wordml" xmlns:wps="http://schemas.microsoft.com/office/word/2010/wordprocessingShape" mc:Ignorable="w14 w15 w16se w16cid w16 w16cex w16sdtdh w16sdtfl w16du wp14">
+<file path=word/header4.xml><?xml version="1.0" encoding="utf-8"?>
+<w:hdr xmlns:wpc="http://schemas.microsoft.com/office/word/2010/wordprocessingCanvas" xmlns:cx="http://schemas.microsoft.com/office/drawing/2014/chartex" xmlns:cx1="http://schemas.microsoft.com/office/drawing/2015/9/8/chartex" xmlns:cx2="http://schemas.microsoft.com/office/drawing/2015/10/21/chartex" xmlns:cx3="http://schemas.microsoft.com/office/drawing/2016/5/9/chartex" xmlns:cx4="http://schemas.microsoft.com/office/drawing/2016/5/10/chartex" xmlns:cx5="http://schemas.microsoft.com/office/drawing/2016/5/11/chartex" xmlns:cx6="http://schemas.microsoft.com/office/drawing/2016/5/12/chartex" xmlns:cx7="http://schemas.microsoft.com/office/drawing/2016/5/13/chartex" xmlns:cx8="http://schemas.microsoft.com/office/drawing/2016/5/14/chartex" xmlns:mc="http://schemas.openxmlformats.org/markup-compatibility/2006" xmlns:aink="http://schemas.microsoft.com/office/drawing/2016/ink" xmlns:am3d="http://schemas.microsoft.com/office/drawing/2017/model3d" xmlns:o="urn:schemas-microsoft-com:office:office" xmlns:r="http://schemas.openxmlformats.org/officeDocument/2006/relationships" xmlns:m="http://schemas.openxmlformats.org/officeDocument/2006/math" xmlns:v="urn:schemas-microsoft-com:vml" xmlns:wp14="http://schemas.microsoft.com/office/word/2010/wordprocessingDrawing" xmlns:wp="http://schemas.openxmlformats.org/drawingml/2006/wordprocessingDrawing" xmlns:w10="urn:schemas-microsoft-com:office:word" xmlns:w="http://schemas.openxmlformats.org/wordprocessingml/2006/main" xmlns:w14="http://schemas.microsoft.com/office/word/2010/wordml" xmlns:w15="http://schemas.microsoft.com/office/word/2012/wordml" xmlns:w16cex="http://schemas.microsoft.com/office/word/2018/wordml/cex" xmlns:w16cid="http://schemas.microsoft.com/office/word/2016/wordml/cid" xmlns:w16="http://schemas.microsoft.com/office/word/2018/wordml" xmlns:w16sdtdh="http://schemas.microsoft.com/office/word/2020/wordml/sdtdatahash" xmlns:w16se="http://schemas.microsoft.com/office/word/2015/wordml/symex" xmlns:wpg="http://schemas.microsoft.com/office/word/2010/wordprocessingGroup" xmlns:wpi="http://schemas.microsoft.com/office/word/2010/wordprocessingInk" xmlns:wne="http://schemas.microsoft.com/office/word/2006/wordml" xmlns:wps="http://schemas.microsoft.com/office/word/2010/wordprocessingShape" mc:Ignorable="w14 w15 w16se w16cid w16 w16cex w16sdtdh wp14">
   <w:p>
     <w:pPr>
       <w:pStyle w:val="Encabezado"/>
@@ -3853,8 +4516,8 @@
 </w:hdr>
 </file>
 
-<file path=word/header4.xml><?xml version="1.0" encoding="utf-8"?>
-<w:hdr xmlns:wpc="http://schemas.microsoft.com/office/word/2010/wordprocessingCanvas" xmlns:cx="http://schemas.microsoft.com/office/drawing/2014/chartex" xmlns:cx1="http://schemas.microsoft.com/office/drawing/2015/9/8/chartex" xmlns:cx2="http://schemas.microsoft.com/office/drawing/2015/10/21/chartex" xmlns:cx3="http://schemas.microsoft.com/office/drawing/2016/5/9/chartex" xmlns:cx4="http://schemas.microsoft.com/office/drawing/2016/5/10/chartex" xmlns:cx5="http://schemas.microsoft.com/office/drawing/2016/5/11/chartex" xmlns:cx6="http://schemas.microsoft.com/office/drawing/2016/5/12/chartex" xmlns:cx7="http://schemas.microsoft.com/office/drawing/2016/5/13/chartex" xmlns:cx8="http://schemas.microsoft.com/office/drawing/2016/5/14/chartex" xmlns:mc="http://schemas.openxmlformats.org/markup-compatibility/2006" xmlns:aink="http://schemas.microsoft.com/office/drawing/2016/ink" xmlns:am3d="http://schemas.microsoft.com/office/drawing/2017/model3d" xmlns:o="urn:schemas-microsoft-com:office:office" xmlns:oel="http://schemas.microsoft.com/office/2019/extlst" xmlns:r="http://schemas.openxmlformats.org/officeDocument/2006/relationships" xmlns:m="http://schemas.openxmlformats.org/officeDocument/2006/math" xmlns:v="urn:schemas-microsoft-com:vml" xmlns:wp14="http://schemas.microsoft.com/office/word/2010/wordprocessingDrawing" xmlns:wp="http://schemas.openxmlformats.org/drawingml/2006/wordprocessingDrawing" xmlns:w10="urn:schemas-microsoft-com:office:word" xmlns:w="http://schemas.openxmlformats.org/wordprocessingml/2006/main" xmlns:w14="http://schemas.microsoft.com/office/word/2010/wordml" xmlns:w15="http://schemas.microsoft.com/office/word/2012/wordml" xmlns:w16cex="http://schemas.microsoft.com/office/word/2018/wordml/cex" xmlns:w16cid="http://schemas.microsoft.com/office/word/2016/wordml/cid" xmlns:w16="http://schemas.microsoft.com/office/word/2018/wordml" xmlns:w16du="http://schemas.microsoft.com/office/word/2023/wordml/word16du" xmlns:w16sdtdh="http://schemas.microsoft.com/office/word/2020/wordml/sdtdatahash" xmlns:w16sdtfl="http://schemas.microsoft.com/office/word/2024/wordml/sdtformatlock" xmlns:w16se="http://schemas.microsoft.com/office/word/2015/wordml/symex" xmlns:wpg="http://schemas.microsoft.com/office/word/2010/wordprocessingGroup" xmlns:wpi="http://schemas.microsoft.com/office/word/2010/wordprocessingInk" xmlns:wne="http://schemas.microsoft.com/office/word/2006/wordml" xmlns:wps="http://schemas.microsoft.com/office/word/2010/wordprocessingShape" mc:Ignorable="w14 w15 w16se w16cid w16 w16cex w16sdtdh w16sdtfl w16du wp14">
+<file path=word/header5.xml><?xml version="1.0" encoding="utf-8"?>
+<w:hdr xmlns:wpc="http://schemas.microsoft.com/office/word/2010/wordprocessingCanvas" xmlns:cx="http://schemas.microsoft.com/office/drawing/2014/chartex" xmlns:cx1="http://schemas.microsoft.com/office/drawing/2015/9/8/chartex" xmlns:cx2="http://schemas.microsoft.com/office/drawing/2015/10/21/chartex" xmlns:cx3="http://schemas.microsoft.com/office/drawing/2016/5/9/chartex" xmlns:cx4="http://schemas.microsoft.com/office/drawing/2016/5/10/chartex" xmlns:cx5="http://schemas.microsoft.com/office/drawing/2016/5/11/chartex" xmlns:cx6="http://schemas.microsoft.com/office/drawing/2016/5/12/chartex" xmlns:cx7="http://schemas.microsoft.com/office/drawing/2016/5/13/chartex" xmlns:cx8="http://schemas.microsoft.com/office/drawing/2016/5/14/chartex" xmlns:mc="http://schemas.openxmlformats.org/markup-compatibility/2006" xmlns:aink="http://schemas.microsoft.com/office/drawing/2016/ink" xmlns:am3d="http://schemas.microsoft.com/office/drawing/2017/model3d" xmlns:o="urn:schemas-microsoft-com:office:office" xmlns:r="http://schemas.openxmlformats.org/officeDocument/2006/relationships" xmlns:m="http://schemas.openxmlformats.org/officeDocument/2006/math" xmlns:v="urn:schemas-microsoft-com:vml" xmlns:wp14="http://schemas.microsoft.com/office/word/2010/wordprocessingDrawing" xmlns:wp="http://schemas.openxmlformats.org/drawingml/2006/wordprocessingDrawing" xmlns:w10="urn:schemas-microsoft-com:office:word" xmlns:w="http://schemas.openxmlformats.org/wordprocessingml/2006/main" xmlns:w14="http://schemas.microsoft.com/office/word/2010/wordml" xmlns:w15="http://schemas.microsoft.com/office/word/2012/wordml" xmlns:w16cex="http://schemas.microsoft.com/office/word/2018/wordml/cex" xmlns:w16cid="http://schemas.microsoft.com/office/word/2016/wordml/cid" xmlns:w16="http://schemas.microsoft.com/office/word/2018/wordml" xmlns:w16sdtdh="http://schemas.microsoft.com/office/word/2020/wordml/sdtdatahash" xmlns:w16se="http://schemas.microsoft.com/office/word/2015/wordml/symex" xmlns:wpg="http://schemas.microsoft.com/office/word/2010/wordprocessingGroup" xmlns:wpi="http://schemas.microsoft.com/office/word/2010/wordprocessingInk" xmlns:wne="http://schemas.microsoft.com/office/word/2006/wordml" xmlns:wps="http://schemas.microsoft.com/office/word/2010/wordprocessingShape" mc:Ignorable="w14 w15 w16se w16cid w16 w16cex w16sdtdh wp14">
   <w:p>
     <w:pPr>
       <w:pStyle w:val="Encabezado"/>
@@ -3987,7 +4650,7 @@
 </file>
 
 <file path=word/numbering.xml><?xml version="1.0" encoding="utf-8"?>
-<w:numbering xmlns:wpc="http://schemas.microsoft.com/office/word/2010/wordprocessingCanvas" xmlns:cx="http://schemas.microsoft.com/office/drawing/2014/chartex" xmlns:cx1="http://schemas.microsoft.com/office/drawing/2015/9/8/chartex" xmlns:cx2="http://schemas.microsoft.com/office/drawing/2015/10/21/chartex" xmlns:cx3="http://schemas.microsoft.com/office/drawing/2016/5/9/chartex" xmlns:cx4="http://schemas.microsoft.com/office/drawing/2016/5/10/chartex" xmlns:cx5="http://schemas.microsoft.com/office/drawing/2016/5/11/chartex" xmlns:cx6="http://schemas.microsoft.com/office/drawing/2016/5/12/chartex" xmlns:cx7="http://schemas.microsoft.com/office/drawing/2016/5/13/chartex" xmlns:cx8="http://schemas.microsoft.com/office/drawing/2016/5/14/chartex" xmlns:mc="http://schemas.openxmlformats.org/markup-compatibility/2006" xmlns:aink="http://schemas.microsoft.com/office/drawing/2016/ink" xmlns:am3d="http://schemas.microsoft.com/office/drawing/2017/model3d" xmlns:o="urn:schemas-microsoft-com:office:office" xmlns:oel="http://schemas.microsoft.com/office/2019/extlst" xmlns:r="http://schemas.openxmlformats.org/officeDocument/2006/relationships" xmlns:m="http://schemas.openxmlformats.org/officeDocument/2006/math" xmlns:v="urn:schemas-microsoft-com:vml" xmlns:wp14="http://schemas.microsoft.com/office/word/2010/wordprocessingDrawing" xmlns:wp="http://schemas.openxmlformats.org/drawingml/2006/wordprocessingDrawing" xmlns:w10="urn:schemas-microsoft-com:office:word" xmlns:w="http://schemas.openxmlformats.org/wordprocessingml/2006/main" xmlns:w14="http://schemas.microsoft.com/office/word/2010/wordml" xmlns:w15="http://schemas.microsoft.com/office/word/2012/wordml" xmlns:w16cex="http://schemas.microsoft.com/office/word/2018/wordml/cex" xmlns:w16cid="http://schemas.microsoft.com/office/word/2016/wordml/cid" xmlns:w16="http://schemas.microsoft.com/office/word/2018/wordml" xmlns:w16du="http://schemas.microsoft.com/office/word/2023/wordml/word16du" xmlns:w16sdtdh="http://schemas.microsoft.com/office/word/2020/wordml/sdtdatahash" xmlns:w16sdtfl="http://schemas.microsoft.com/office/word/2024/wordml/sdtformatlock" xmlns:w16se="http://schemas.microsoft.com/office/word/2015/wordml/symex" xmlns:wpg="http://schemas.microsoft.com/office/word/2010/wordprocessingGroup" xmlns:wpi="http://schemas.microsoft.com/office/word/2010/wordprocessingInk" xmlns:wne="http://schemas.microsoft.com/office/word/2006/wordml" xmlns:wps="http://schemas.microsoft.com/office/word/2010/wordprocessingShape" mc:Ignorable="w14 w15 w16se w16cid w16 w16cex w16sdtdh w16sdtfl w16du wp14">
+<w:numbering xmlns:wpc="http://schemas.microsoft.com/office/word/2010/wordprocessingCanvas" xmlns:cx="http://schemas.microsoft.com/office/drawing/2014/chartex" xmlns:cx1="http://schemas.microsoft.com/office/drawing/2015/9/8/chartex" xmlns:cx2="http://schemas.microsoft.com/office/drawing/2015/10/21/chartex" xmlns:cx3="http://schemas.microsoft.com/office/drawing/2016/5/9/chartex" xmlns:cx4="http://schemas.microsoft.com/office/drawing/2016/5/10/chartex" xmlns:cx5="http://schemas.microsoft.com/office/drawing/2016/5/11/chartex" xmlns:cx6="http://schemas.microsoft.com/office/drawing/2016/5/12/chartex" xmlns:cx7="http://schemas.microsoft.com/office/drawing/2016/5/13/chartex" xmlns:cx8="http://schemas.microsoft.com/office/drawing/2016/5/14/chartex" xmlns:mc="http://schemas.openxmlformats.org/markup-compatibility/2006" xmlns:aink="http://schemas.microsoft.com/office/drawing/2016/ink" xmlns:am3d="http://schemas.microsoft.com/office/drawing/2017/model3d" xmlns:o="urn:schemas-microsoft-com:office:office" xmlns:r="http://schemas.openxmlformats.org/officeDocument/2006/relationships" xmlns:m="http://schemas.openxmlformats.org/officeDocument/2006/math" xmlns:v="urn:schemas-microsoft-com:vml" xmlns:wp14="http://schemas.microsoft.com/office/word/2010/wordprocessingDrawing" xmlns:wp="http://schemas.openxmlformats.org/drawingml/2006/wordprocessingDrawing" xmlns:w10="urn:schemas-microsoft-com:office:word" xmlns:w="http://schemas.openxmlformats.org/wordprocessingml/2006/main" xmlns:w14="http://schemas.microsoft.com/office/word/2010/wordml" xmlns:w15="http://schemas.microsoft.com/office/word/2012/wordml" xmlns:w16cex="http://schemas.microsoft.com/office/word/2018/wordml/cex" xmlns:w16cid="http://schemas.microsoft.com/office/word/2016/wordml/cid" xmlns:w16="http://schemas.microsoft.com/office/word/2018/wordml" xmlns:w16sdtdh="http://schemas.microsoft.com/office/word/2020/wordml/sdtdatahash" xmlns:w16se="http://schemas.microsoft.com/office/word/2015/wordml/symex" xmlns:wpg="http://schemas.microsoft.com/office/word/2010/wordprocessingGroup" xmlns:wpi="http://schemas.microsoft.com/office/word/2010/wordprocessingInk" xmlns:wne="http://schemas.microsoft.com/office/word/2006/wordml" xmlns:wps="http://schemas.microsoft.com/office/word/2010/wordprocessingShape" mc:Ignorable="w14 w15 w16se w16cid w16 w16cex w16sdtdh wp14">
   <w:abstractNum w:abstractNumId="0" w15:restartNumberingAfterBreak="0">
     <w:nsid w:val="0A743A3D"/>
     <w:multiLevelType w:val="hybridMultilevel"/>
@@ -6472,31 +7135,31 @@
       </w:pPr>
     </w:lvl>
   </w:abstractNum>
-  <w:num w:numId="1" w16cid:durableId="2101485909">
+  <w:num w:numId="1">
     <w:abstractNumId w:val="4"/>
   </w:num>
-  <w:num w:numId="2" w16cid:durableId="1386444248">
+  <w:num w:numId="2">
     <w:abstractNumId w:val="14"/>
   </w:num>
-  <w:num w:numId="3" w16cid:durableId="318389771">
+  <w:num w:numId="3">
     <w:abstractNumId w:val="0"/>
   </w:num>
-  <w:num w:numId="4" w16cid:durableId="195896796">
+  <w:num w:numId="4">
     <w:abstractNumId w:val="10"/>
   </w:num>
-  <w:num w:numId="5" w16cid:durableId="904531356">
+  <w:num w:numId="5">
     <w:abstractNumId w:val="20"/>
   </w:num>
-  <w:num w:numId="6" w16cid:durableId="1489397917">
+  <w:num w:numId="6">
     <w:abstractNumId w:val="18"/>
   </w:num>
-  <w:num w:numId="7" w16cid:durableId="2018312874">
+  <w:num w:numId="7">
     <w:abstractNumId w:val="11"/>
   </w:num>
-  <w:num w:numId="8" w16cid:durableId="1769353211">
+  <w:num w:numId="8">
     <w:abstractNumId w:val="3"/>
   </w:num>
-  <w:num w:numId="9" w16cid:durableId="291134494">
+  <w:num w:numId="9">
     <w:abstractNumId w:val="3"/>
     <w:lvlOverride w:ilvl="0">
       <w:lvl w:ilvl="0">
@@ -6649,40 +7312,40 @@
       </w:lvl>
     </w:lvlOverride>
   </w:num>
-  <w:num w:numId="10" w16cid:durableId="1578512559">
+  <w:num w:numId="10">
     <w:abstractNumId w:val="8"/>
   </w:num>
-  <w:num w:numId="11" w16cid:durableId="1735464564">
+  <w:num w:numId="11">
     <w:abstractNumId w:val="1"/>
   </w:num>
-  <w:num w:numId="12" w16cid:durableId="1639610366">
+  <w:num w:numId="12">
     <w:abstractNumId w:val="2"/>
   </w:num>
-  <w:num w:numId="13" w16cid:durableId="1477646712">
+  <w:num w:numId="13">
     <w:abstractNumId w:val="15"/>
   </w:num>
-  <w:num w:numId="14" w16cid:durableId="83500465">
+  <w:num w:numId="14">
     <w:abstractNumId w:val="19"/>
   </w:num>
-  <w:num w:numId="15" w16cid:durableId="650644107">
+  <w:num w:numId="15">
     <w:abstractNumId w:val="7"/>
   </w:num>
-  <w:num w:numId="16" w16cid:durableId="940919143">
+  <w:num w:numId="16">
     <w:abstractNumId w:val="17"/>
   </w:num>
-  <w:num w:numId="17" w16cid:durableId="516117313">
+  <w:num w:numId="17">
     <w:abstractNumId w:val="16"/>
   </w:num>
-  <w:num w:numId="18" w16cid:durableId="666178046">
+  <w:num w:numId="18">
     <w:abstractNumId w:val="16"/>
   </w:num>
-  <w:num w:numId="19" w16cid:durableId="624386242">
+  <w:num w:numId="19">
     <w:abstractNumId w:val="13"/>
   </w:num>
-  <w:num w:numId="20" w16cid:durableId="939720762">
+  <w:num w:numId="20">
     <w:abstractNumId w:val="5"/>
   </w:num>
-  <w:num w:numId="21" w16cid:durableId="1006135802">
+  <w:num w:numId="21">
     <w:abstractNumId w:val="4"/>
     <w:lvlOverride w:ilvl="0">
       <w:startOverride w:val="1"/>
@@ -6712,7 +7375,7 @@
       <w:startOverride w:val="1"/>
     </w:lvlOverride>
   </w:num>
-  <w:num w:numId="22" w16cid:durableId="1617564275">
+  <w:num w:numId="22">
     <w:abstractNumId w:val="16"/>
     <w:lvlOverride w:ilvl="0">
       <w:lvl w:ilvl="0">
@@ -6865,7 +7528,7 @@
       </w:lvl>
     </w:lvlOverride>
   </w:num>
-  <w:num w:numId="23" w16cid:durableId="799685185">
+  <w:num w:numId="23">
     <w:abstractNumId w:val="16"/>
     <w:lvlOverride w:ilvl="0">
       <w:lvl w:ilvl="0">
@@ -7018,16 +7681,16 @@
       </w:lvl>
     </w:lvlOverride>
   </w:num>
-  <w:num w:numId="24" w16cid:durableId="1920016357">
+  <w:num w:numId="24">
     <w:abstractNumId w:val="6"/>
   </w:num>
-  <w:num w:numId="25" w16cid:durableId="458886541">
+  <w:num w:numId="25">
     <w:abstractNumId w:val="9"/>
   </w:num>
-  <w:num w:numId="26" w16cid:durableId="1248005932">
+  <w:num w:numId="26">
     <w:abstractNumId w:val="12"/>
   </w:num>
-  <w:num w:numId="27" w16cid:durableId="484081188">
+  <w:num w:numId="27">
     <w:abstractNumId w:val="12"/>
     <w:lvlOverride w:ilvl="0">
       <w:startOverride w:val="1"/>
@@ -7057,7 +7720,7 @@
       <w:startOverride w:val="1"/>
     </w:lvlOverride>
   </w:num>
-  <w:num w:numId="28" w16cid:durableId="1956136204">
+  <w:num w:numId="28">
     <w:abstractNumId w:val="12"/>
     <w:lvlOverride w:ilvl="0">
       <w:startOverride w:val="1"/>
@@ -7087,7 +7750,7 @@
       <w:startOverride w:val="1"/>
     </w:lvlOverride>
   </w:num>
-  <w:num w:numId="29" w16cid:durableId="1742752869">
+  <w:num w:numId="29">
     <w:abstractNumId w:val="12"/>
     <w:lvlOverride w:ilvl="0">
       <w:startOverride w:val="1"/>
@@ -7117,7 +7780,7 @@
       <w:startOverride w:val="1"/>
     </w:lvlOverride>
   </w:num>
-  <w:num w:numId="30" w16cid:durableId="1198398363">
+  <w:num w:numId="30">
     <w:abstractNumId w:val="12"/>
     <w:lvlOverride w:ilvl="0">
       <w:startOverride w:val="1"/>
@@ -7147,14 +7810,14 @@
       <w:startOverride w:val="1"/>
     </w:lvlOverride>
   </w:num>
-  <w:num w:numId="31" w16cid:durableId="560019587">
+  <w:num w:numId="31">
     <w:abstractNumId w:val="12"/>
   </w:num>
 </w:numbering>
 </file>
 
 <file path=word/styles.xml><?xml version="1.0" encoding="utf-8"?>
-<w:styles xmlns:mc="http://schemas.openxmlformats.org/markup-compatibility/2006" xmlns:r="http://schemas.openxmlformats.org/officeDocument/2006/relationships" xmlns:w="http://schemas.openxmlformats.org/wordprocessingml/2006/main" xmlns:w14="http://schemas.microsoft.com/office/word/2010/wordml" xmlns:w15="http://schemas.microsoft.com/office/word/2012/wordml" xmlns:w16cex="http://schemas.microsoft.com/office/word/2018/wordml/cex" xmlns:w16cid="http://schemas.microsoft.com/office/word/2016/wordml/cid" xmlns:w16="http://schemas.microsoft.com/office/word/2018/wordml" xmlns:w16du="http://schemas.microsoft.com/office/word/2023/wordml/word16du" xmlns:w16sdtdh="http://schemas.microsoft.com/office/word/2020/wordml/sdtdatahash" xmlns:w16sdtfl="http://schemas.microsoft.com/office/word/2024/wordml/sdtformatlock" xmlns:w16se="http://schemas.microsoft.com/office/word/2015/wordml/symex" mc:Ignorable="w14 w15 w16se w16cid w16 w16cex w16sdtdh w16sdtfl w16du">
+<w:styles xmlns:mc="http://schemas.openxmlformats.org/markup-compatibility/2006" xmlns:r="http://schemas.openxmlformats.org/officeDocument/2006/relationships" xmlns:w="http://schemas.openxmlformats.org/wordprocessingml/2006/main" xmlns:w14="http://schemas.microsoft.com/office/word/2010/wordml" xmlns:w15="http://schemas.microsoft.com/office/word/2012/wordml" xmlns:w16cex="http://schemas.microsoft.com/office/word/2018/wordml/cex" xmlns:w16cid="http://schemas.microsoft.com/office/word/2016/wordml/cid" xmlns:w16="http://schemas.microsoft.com/office/word/2018/wordml" xmlns:w16sdtdh="http://schemas.microsoft.com/office/word/2020/wordml/sdtdatahash" xmlns:w16se="http://schemas.microsoft.com/office/word/2015/wordml/symex" mc:Ignorable="w14 w15 w16se w16cid w16 w16cex w16sdtdh">
   <w:docDefaults>
     <w:rPrDefault>
       <w:rPr>

</xml_diff>